<commit_message>
update numeric style, added numeric sample, added rules
</commit_message>
<xml_diff>
--- a/sample author-date.docx
+++ b/sample author-date.docx
@@ -77,7 +77,7 @@
         <w:fldChar w:fldCharType="begin" w:fldLock="1"/>
       </w:r>
       <w:r>
-        <w:instrText>ADDIN CSL_CITATION { "citationItems" : [ { "id" : "ITEM-1", "itemData" : { "DOI" : "10.1002/jnr.23199", "abstract" : "Within the two neurogenic niches of the adult mammalian brain, i.e., the subventricular zone lining the lateral ventricle and the subgranular zone of the hippocampus, there exist distinct populations of proliferating neural precursor cells that differentiate to generate new neurons. Numerous studies have suggested that epigenetic regulation by histone-modifying proteins is important in guiding precursor differentiation during development; however, the role of these proteins in regulating neural precursor activity in the adult neurogenic niches remains poorly understood. Here we examine the role of an NAD(+) -dependent histone deacetylase, SIRT1, in modulating the neurogenic potential of neural precursors in the neurogenic niches of the adult mouse brain. We show that SIRT1 is expressed by proliferating adult subventricular zone and hippocampal neural precursors, although its transcript and protein levels are dramatically reduced during neural precursor differentiation. Utilizing a lentiviral-mediated delivery strategy, we demonstrate that abrogation of SIRT1 signaling by RNAi does not affect neural precursor numbers or their proliferation. However, SIRT1 knock down results in a significant increase in neuronal production in both the subventricular zone and the hippocampus. In contrast, enhancing SIRT1 signaling either through lentiviral-mediated SIRT1 overexpression or through use of the SIRT1 chemical activator Resveratrol prevents adult neural precursors from differentiating into neurons. Importantly, knock down of SIRT1 in hippocampal precursors in vivo, either through RNAi or through genetic ablation, promotes their neurogenic potential. These findings highlight SIRT1 signaling as a negative regulator of neuronal differentiation of adult subventricular zone and hippocampal neural precursors. \u00a9 2013 Wiley Periodicals, Inc.", "author" : [ { "dropping-particle" : "", "family" : "Saharan", "given" : "Sumiti", "non-dropping-particle" : "", "parse-names" : false, "suffix" : "" }, { "dropping-particle" : "", "family" : "Jhaveri", "given" : "Dhanisha J", "non-dropping-particle" : "", "parse-names" : false, "suffix" : "" }, { "dropping-particle" : "", "family" : "Bartlett", "given" : "Perry F", "non-dropping-particle" : "", "parse-names" : false, "suffix" : "" } ], "container-title" : "Journal of neuroscience research", "id" : "ITEM-1", "issue" : "5", "issued" : { "date-parts" : [ [ "2013", "5", "13" ] ] }, "page" : "642-59", "title" : "SIRT1 regulates the neurogenic potential of neural precursors in the adult subventricular zone and hippocampus.", "type" : "article-journal", "volume" : "91" }, "uris" : [ "http://www.mendeley.com/documents/?uuid=f308e0d4-a592-46b1-b0d9-d2becc9b73eb" ] } ], "mendeley" : { "previouslyFormattedCitation" : "(Saharan et al., 2013)" }, "properties" : { "noteIndex" : 0 }, "schema" : "https://github.com/citation-style-language/schema/raw/master/csl-citation.json" }</w:instrText>
+        <w:instrText>ADDIN CSL_CITATION { "citationItems" : [ { "id" : "ITEM-1", "itemData" : { "DOI" : "10.1002/jnr.23199", "abstract" : "Within the two neurogenic niches of the adult mammalian brain, i.e., the subventricular zone lining the lateral ventricle and the subgranular zone of the hippocampus, there exist distinct populations of proliferating neural precursor cells that differentiate to generate new neurons. Numerous studies have suggested that epigenetic regulation by histone-modifying proteins is important in guiding precursor differentiation during development; however, the role of these proteins in regulating neural precursor activity in the adult neurogenic niches remains poorly understood. Here we examine the role of an NAD(+) -dependent histone deacetylase, SIRT1, in modulating the neurogenic potential of neural precursors in the neurogenic niches of the adult mouse brain. We show that SIRT1 is expressed by proliferating adult subventricular zone and hippocampal neural precursors, although its transcript and protein levels are dramatically reduced during neural precursor differentiation. Utilizing a lentiviral-mediated delivery strategy, we demonstrate that abrogation of SIRT1 signaling by RNAi does not affect neural precursor numbers or their proliferation. However, SIRT1 knock down results in a significant increase in neuronal production in both the subventricular zone and the hippocampus. In contrast, enhancing SIRT1 signaling either through lentiviral-mediated SIRT1 overexpression or through use of the SIRT1 chemical activator Resveratrol prevents adult neural precursors from differentiating into neurons. Importantly, knock down of SIRT1 in hippocampal precursors in vivo, either through RNAi or through genetic ablation, promotes their neurogenic potential. These findings highlight SIRT1 signaling as a negative regulator of neuronal differentiation of adult subventricular zone and hippocampal neural precursors. \u00a9 2013 Wiley Periodicals, Inc.", "author" : [ { "dropping-particle" : "", "family" : "Saharan", "given" : "Sumiti", "non-dropping-particle" : "", "parse-names" : false, "suffix" : "" }, { "dropping-particle" : "", "family" : "Jhaveri", "given" : "Dhanisha J", "non-dropping-particle" : "", "parse-names" : false, "suffix" : "" }, { "dropping-particle" : "", "family" : "Bartlett", "given" : "Perry F", "non-dropping-particle" : "", "parse-names" : false, "suffix" : "" } ], "container-title" : "Journal of neuroscience research", "genre" : "genre", "id" : "ITEM-1", "issue" : "5", "issued" : { "date-parts" : [ [ "2013", "5", "13" ] ] }, "page" : "642-59", "title" : "SIRT1 regulates the neurogenic potential of neural precursors in the adult subventricular zone and hippocampus.", "type" : "article-journal", "volume" : "91" }, "uris" : [ "http://www.mendeley.com/documents/?uuid=f308e0d4-a592-46b1-b0d9-d2becc9b73eb" ] } ], "mendeley" : { "previouslyFormattedCitation" : "(Saharan et al., 2013)" }, "properties" : { "noteIndex" : 0 }, "schema" : "https://github.com/citation-style-language/schema/raw/master/csl-citation.json" }</w:instrText>
       </w:r>
       <w:r>
         <w:fldChar w:fldCharType="separate"/>
@@ -106,21 +106,2757 @@
         <w:t xml:space="preserve"> </w:t>
       </w:r>
       <w:r>
+        <w:rPr>
+          <w:lang w:val="en-US"/>
+        </w:rPr>
         <w:fldChar w:fldCharType="begin" w:fldLock="1"/>
       </w:r>
       <w:r>
-        <w:instrText>ADDIN CSL_CITATION { "citationItems" : [ { "id" : "ITEM-1", "itemData" : { "DOI" : "10.1007/s13277-013-0772-5", "author" : [ { "dropping-particle" : "", "family" : "Besse", "given" : "Andrej", "non-dropping-particle" : "", "parse-names" : false, "suffix" : "" }, { "dropping-particle" : "", "family" : "Sana", "given" : "Jiri", "non-dropping-particle" : "", "parse-names" : false, "suffix" : "" }, { "dropping-particle" : "", "family" : "Fadrus", "given" : "Pavel", "non-dropping-particle" : "", "parse-names" : false, "suffix" : "" }, { "dropping-particle" : "", "family" : "Slaby", "given" : "Ondrej", "non-dropping-particle" : "", "parse-names" : false, "suffix" : "" } ], "id" : "ITEM-1", "issued" : { "date-parts" : [ [ "2013" ] ] }, "title" : "MicroRNAs involved in chemo- and radioresistance of high-grade gliomas", "type" : "article-journal" }, "uris" : [ "http://www.mendeley.com/documents/?uuid=871a88da-ab1e-4c99-b609-e604b6bbb386" ] } ], "mendeley" : { "previouslyFormattedCitation" : "(Besse et al., 2013)" }, "properties" : { "noteIndex" : 0 }, "schema" : "https://github.com/citation-style-language/schema/raw/master/csl-citation.json" }</w:instrText>
-      </w:r>
-      <w:r>
+        <w:rPr>
+          <w:lang w:val="en-US"/>
+        </w:rPr>
+        <w:instrText>ADDIN</w:instrText>
+      </w:r>
+      <w:r>
+        <w:instrText xml:space="preserve"> </w:instrText>
+      </w:r>
+      <w:r>
+        <w:rPr>
+          <w:lang w:val="en-US"/>
+        </w:rPr>
+        <w:instrText>CSL</w:instrText>
+      </w:r>
+      <w:r>
+        <w:instrText>_</w:instrText>
+      </w:r>
+      <w:r>
+        <w:rPr>
+          <w:lang w:val="en-US"/>
+        </w:rPr>
+        <w:instrText>CITATION</w:instrText>
+      </w:r>
+      <w:r>
+        <w:instrText xml:space="preserve"> { "</w:instrText>
+      </w:r>
+      <w:r>
+        <w:rPr>
+          <w:lang w:val="en-US"/>
+        </w:rPr>
+        <w:instrText>citationItems</w:instrText>
+      </w:r>
+      <w:r>
+        <w:instrText>" : [ { "</w:instrText>
+      </w:r>
+      <w:r>
+        <w:rPr>
+          <w:lang w:val="en-US"/>
+        </w:rPr>
+        <w:instrText>id</w:instrText>
+      </w:r>
+      <w:r>
+        <w:instrText>" : "</w:instrText>
+      </w:r>
+      <w:r>
+        <w:rPr>
+          <w:lang w:val="en-US"/>
+        </w:rPr>
+        <w:instrText>ITEM</w:instrText>
+      </w:r>
+      <w:r>
+        <w:instrText>-1", "</w:instrText>
+      </w:r>
+      <w:r>
+        <w:rPr>
+          <w:lang w:val="en-US"/>
+        </w:rPr>
+        <w:instrText>itemData</w:instrText>
+      </w:r>
+      <w:r>
+        <w:instrText>" : { "</w:instrText>
+      </w:r>
+      <w:r>
+        <w:rPr>
+          <w:lang w:val="en-US"/>
+        </w:rPr>
+        <w:instrText>DOI</w:instrText>
+      </w:r>
+      <w:r>
+        <w:instrText>" : "10.1007/</w:instrText>
+      </w:r>
+      <w:r>
+        <w:rPr>
+          <w:lang w:val="en-US"/>
+        </w:rPr>
+        <w:instrText>s</w:instrText>
+      </w:r>
+      <w:r>
+        <w:instrText>13277-013-0772-5", "</w:instrText>
+      </w:r>
+      <w:r>
+        <w:rPr>
+          <w:lang w:val="en-US"/>
+        </w:rPr>
+        <w:instrText>abstract</w:instrText>
+      </w:r>
+      <w:r>
+        <w:instrText>" : "</w:instrText>
+      </w:r>
+      <w:r>
+        <w:rPr>
+          <w:lang w:val="en-US"/>
+        </w:rPr>
+        <w:instrText>High</w:instrText>
+      </w:r>
+      <w:r>
+        <w:instrText>-</w:instrText>
+      </w:r>
+      <w:r>
+        <w:rPr>
+          <w:lang w:val="en-US"/>
+        </w:rPr>
+        <w:instrText>grade</w:instrText>
+      </w:r>
+      <w:r>
+        <w:instrText xml:space="preserve"> </w:instrText>
+      </w:r>
+      <w:r>
+        <w:rPr>
+          <w:lang w:val="en-US"/>
+        </w:rPr>
+        <w:instrText>gliomas</w:instrText>
+      </w:r>
+      <w:r>
+        <w:instrText xml:space="preserve"> (</w:instrText>
+      </w:r>
+      <w:r>
+        <w:rPr>
+          <w:lang w:val="en-US"/>
+        </w:rPr>
+        <w:instrText>HGGs</w:instrText>
+      </w:r>
+      <w:r>
+        <w:instrText xml:space="preserve">) </w:instrText>
+      </w:r>
+      <w:r>
+        <w:rPr>
+          <w:lang w:val="en-US"/>
+        </w:rPr>
+        <w:instrText>are</w:instrText>
+      </w:r>
+      <w:r>
+        <w:instrText xml:space="preserve"> </w:instrText>
+      </w:r>
+      <w:r>
+        <w:rPr>
+          <w:lang w:val="en-US"/>
+        </w:rPr>
+        <w:instrText>malignant</w:instrText>
+      </w:r>
+      <w:r>
+        <w:instrText xml:space="preserve"> </w:instrText>
+      </w:r>
+      <w:r>
+        <w:rPr>
+          <w:lang w:val="en-US"/>
+        </w:rPr>
+        <w:instrText>primary</w:instrText>
+      </w:r>
+      <w:r>
+        <w:instrText xml:space="preserve"> </w:instrText>
+      </w:r>
+      <w:r>
+        <w:rPr>
+          <w:lang w:val="en-US"/>
+        </w:rPr>
+        <w:instrText>brain</w:instrText>
+      </w:r>
+      <w:r>
+        <w:instrText xml:space="preserve"> </w:instrText>
+      </w:r>
+      <w:r>
+        <w:rPr>
+          <w:lang w:val="en-US"/>
+        </w:rPr>
+        <w:instrText>tumors</w:instrText>
+      </w:r>
+      <w:r>
+        <w:instrText xml:space="preserve"> </w:instrText>
+      </w:r>
+      <w:r>
+        <w:rPr>
+          <w:lang w:val="en-US"/>
+        </w:rPr>
+        <w:instrText>of</w:instrText>
+      </w:r>
+      <w:r>
+        <w:instrText xml:space="preserve"> </w:instrText>
+      </w:r>
+      <w:r>
+        <w:rPr>
+          <w:lang w:val="en-US"/>
+        </w:rPr>
+        <w:instrText>glial</w:instrText>
+      </w:r>
+      <w:r>
+        <w:instrText xml:space="preserve"> </w:instrText>
+      </w:r>
+      <w:r>
+        <w:rPr>
+          <w:lang w:val="en-US"/>
+        </w:rPr>
+        <w:instrText>cell</w:instrText>
+      </w:r>
+      <w:r>
+        <w:instrText xml:space="preserve"> </w:instrText>
+      </w:r>
+      <w:r>
+        <w:rPr>
+          <w:lang w:val="en-US"/>
+        </w:rPr>
+        <w:instrText>origin</w:instrText>
+      </w:r>
+      <w:r>
+        <w:instrText xml:space="preserve">. </w:instrText>
+      </w:r>
+      <w:r>
+        <w:rPr>
+          <w:lang w:val="en-US"/>
+        </w:rPr>
+        <w:instrText>Despite</w:instrText>
+      </w:r>
+      <w:r>
+        <w:instrText xml:space="preserve"> </w:instrText>
+      </w:r>
+      <w:r>
+        <w:rPr>
+          <w:lang w:val="en-US"/>
+        </w:rPr>
+        <w:instrText>optimal</w:instrText>
+      </w:r>
+      <w:r>
+        <w:instrText xml:space="preserve"> </w:instrText>
+      </w:r>
+      <w:r>
+        <w:rPr>
+          <w:lang w:val="en-US"/>
+        </w:rPr>
+        <w:instrText>course</w:instrText>
+      </w:r>
+      <w:r>
+        <w:instrText xml:space="preserve"> </w:instrText>
+      </w:r>
+      <w:r>
+        <w:rPr>
+          <w:lang w:val="en-US"/>
+        </w:rPr>
+        <w:instrText>of</w:instrText>
+      </w:r>
+      <w:r>
+        <w:instrText xml:space="preserve"> </w:instrText>
+      </w:r>
+      <w:r>
+        <w:rPr>
+          <w:lang w:val="en-US"/>
+        </w:rPr>
+        <w:instrText>treatment</w:instrText>
+      </w:r>
+      <w:r>
+        <w:instrText xml:space="preserve">, </w:instrText>
+      </w:r>
+      <w:r>
+        <w:rPr>
+          <w:lang w:val="en-US"/>
+        </w:rPr>
+        <w:instrText>including</w:instrText>
+      </w:r>
+      <w:r>
+        <w:instrText xml:space="preserve"> </w:instrText>
+      </w:r>
+      <w:r>
+        <w:rPr>
+          <w:lang w:val="en-US"/>
+        </w:rPr>
+        <w:instrText>maximal</w:instrText>
+      </w:r>
+      <w:r>
+        <w:instrText xml:space="preserve"> </w:instrText>
+      </w:r>
+      <w:r>
+        <w:rPr>
+          <w:lang w:val="en-US"/>
+        </w:rPr>
+        <w:instrText>surgical</w:instrText>
+      </w:r>
+      <w:r>
+        <w:instrText xml:space="preserve"> </w:instrText>
+      </w:r>
+      <w:r>
+        <w:rPr>
+          <w:lang w:val="en-US"/>
+        </w:rPr>
+        <w:instrText>resection</w:instrText>
+      </w:r>
+      <w:r>
+        <w:instrText xml:space="preserve"> </w:instrText>
+      </w:r>
+      <w:r>
+        <w:rPr>
+          <w:lang w:val="en-US"/>
+        </w:rPr>
+        <w:instrText>followed</w:instrText>
+      </w:r>
+      <w:r>
+        <w:instrText xml:space="preserve"> </w:instrText>
+      </w:r>
+      <w:r>
+        <w:rPr>
+          <w:lang w:val="en-US"/>
+        </w:rPr>
+        <w:instrText>by</w:instrText>
+      </w:r>
+      <w:r>
+        <w:instrText xml:space="preserve"> </w:instrText>
+      </w:r>
+      <w:r>
+        <w:rPr>
+          <w:lang w:val="en-US"/>
+        </w:rPr>
+        <w:instrText>adjuvant</w:instrText>
+      </w:r>
+      <w:r>
+        <w:instrText xml:space="preserve"> </w:instrText>
+      </w:r>
+      <w:r>
+        <w:rPr>
+          <w:lang w:val="en-US"/>
+        </w:rPr>
+        <w:instrText>chemo</w:instrText>
+      </w:r>
+      <w:r>
+        <w:instrText xml:space="preserve">- </w:instrText>
+      </w:r>
+      <w:r>
+        <w:rPr>
+          <w:lang w:val="en-US"/>
+        </w:rPr>
+        <w:instrText>and</w:instrText>
+      </w:r>
+      <w:r>
+        <w:instrText>/</w:instrText>
+      </w:r>
+      <w:r>
+        <w:rPr>
+          <w:lang w:val="en-US"/>
+        </w:rPr>
+        <w:instrText>or</w:instrText>
+      </w:r>
+      <w:r>
+        <w:instrText xml:space="preserve"> </w:instrText>
+      </w:r>
+      <w:r>
+        <w:rPr>
+          <w:lang w:val="en-US"/>
+        </w:rPr>
+        <w:instrText>radiotherapy</w:instrText>
+      </w:r>
+      <w:r>
+        <w:instrText xml:space="preserve">, </w:instrText>
+      </w:r>
+      <w:r>
+        <w:rPr>
+          <w:lang w:val="en-US"/>
+        </w:rPr>
+        <w:instrText>the</w:instrText>
+      </w:r>
+      <w:r>
+        <w:instrText xml:space="preserve"> </w:instrText>
+      </w:r>
+      <w:r>
+        <w:rPr>
+          <w:lang w:val="en-US"/>
+        </w:rPr>
+        <w:instrText>prognosis</w:instrText>
+      </w:r>
+      <w:r>
+        <w:instrText xml:space="preserve"> </w:instrText>
+      </w:r>
+      <w:r>
+        <w:rPr>
+          <w:lang w:val="en-US"/>
+        </w:rPr>
+        <w:instrText>still</w:instrText>
+      </w:r>
+      <w:r>
+        <w:instrText xml:space="preserve"> </w:instrText>
+      </w:r>
+      <w:r>
+        <w:rPr>
+          <w:lang w:val="en-US"/>
+        </w:rPr>
+        <w:instrText>remains</w:instrText>
+      </w:r>
+      <w:r>
+        <w:instrText xml:space="preserve"> </w:instrText>
+      </w:r>
+      <w:r>
+        <w:rPr>
+          <w:lang w:val="en-US"/>
+        </w:rPr>
+        <w:instrText>poor</w:instrText>
+      </w:r>
+      <w:r>
+        <w:instrText xml:space="preserve">. </w:instrText>
+      </w:r>
+      <w:r>
+        <w:rPr>
+          <w:lang w:val="en-US"/>
+        </w:rPr>
+        <w:instrText>The</w:instrText>
+      </w:r>
+      <w:r>
+        <w:instrText xml:space="preserve"> </w:instrText>
+      </w:r>
+      <w:r>
+        <w:rPr>
+          <w:lang w:val="en-US"/>
+        </w:rPr>
+        <w:instrText>main</w:instrText>
+      </w:r>
+      <w:r>
+        <w:instrText xml:space="preserve"> </w:instrText>
+      </w:r>
+      <w:r>
+        <w:rPr>
+          <w:lang w:val="en-US"/>
+        </w:rPr>
+        <w:instrText>reason</w:instrText>
+      </w:r>
+      <w:r>
+        <w:instrText xml:space="preserve"> </w:instrText>
+      </w:r>
+      <w:r>
+        <w:rPr>
+          <w:lang w:val="en-US"/>
+        </w:rPr>
+        <w:instrText>is</w:instrText>
+      </w:r>
+      <w:r>
+        <w:instrText xml:space="preserve"> </w:instrText>
+      </w:r>
+      <w:r>
+        <w:rPr>
+          <w:lang w:val="en-US"/>
+        </w:rPr>
+        <w:instrText>the</w:instrText>
+      </w:r>
+      <w:r>
+        <w:instrText xml:space="preserve"> </w:instrText>
+      </w:r>
+      <w:r>
+        <w:rPr>
+          <w:lang w:val="en-US"/>
+        </w:rPr>
+        <w:instrText>commonly</w:instrText>
+      </w:r>
+      <w:r>
+        <w:instrText xml:space="preserve"> </w:instrText>
+      </w:r>
+      <w:r>
+        <w:rPr>
+          <w:lang w:val="en-US"/>
+        </w:rPr>
+        <w:instrText>occurring</w:instrText>
+      </w:r>
+      <w:r>
+        <w:instrText xml:space="preserve"> </w:instrText>
+      </w:r>
+      <w:r>
+        <w:rPr>
+          <w:lang w:val="en-US"/>
+        </w:rPr>
+        <w:instrText>chemo</w:instrText>
+      </w:r>
+      <w:r>
+        <w:instrText xml:space="preserve">- </w:instrText>
+      </w:r>
+      <w:r>
+        <w:rPr>
+          <w:lang w:val="en-US"/>
+        </w:rPr>
+        <w:instrText>and</w:instrText>
+      </w:r>
+      <w:r>
+        <w:instrText xml:space="preserve"> </w:instrText>
+      </w:r>
+      <w:r>
+        <w:rPr>
+          <w:lang w:val="en-US"/>
+        </w:rPr>
+        <w:instrText>radioresistance</w:instrText>
+      </w:r>
+      <w:r>
+        <w:instrText xml:space="preserve"> </w:instrText>
+      </w:r>
+      <w:r>
+        <w:rPr>
+          <w:lang w:val="en-US"/>
+        </w:rPr>
+        <w:instrText>of</w:instrText>
+      </w:r>
+      <w:r>
+        <w:instrText xml:space="preserve"> </w:instrText>
+      </w:r>
+      <w:r>
+        <w:rPr>
+          <w:lang w:val="en-US"/>
+        </w:rPr>
+        <w:instrText>these</w:instrText>
+      </w:r>
+      <w:r>
+        <w:instrText xml:space="preserve"> </w:instrText>
+      </w:r>
+      <w:r>
+        <w:rPr>
+          <w:lang w:val="en-US"/>
+        </w:rPr>
+        <w:instrText>tumors</w:instrText>
+      </w:r>
+      <w:r>
+        <w:instrText xml:space="preserve">. </w:instrText>
+      </w:r>
+      <w:r>
+        <w:rPr>
+          <w:lang w:val="en-US"/>
+        </w:rPr>
+        <w:instrText>In</w:instrText>
+      </w:r>
+      <w:r>
+        <w:instrText xml:space="preserve"> </w:instrText>
+      </w:r>
+      <w:r>
+        <w:rPr>
+          <w:lang w:val="en-US"/>
+        </w:rPr>
+        <w:instrText>recent</w:instrText>
+      </w:r>
+      <w:r>
+        <w:instrText xml:space="preserve"> </w:instrText>
+      </w:r>
+      <w:r>
+        <w:rPr>
+          <w:lang w:val="en-US"/>
+        </w:rPr>
+        <w:instrText>years</w:instrText>
+      </w:r>
+      <w:r>
+        <w:instrText xml:space="preserve">, </w:instrText>
+      </w:r>
+      <w:r>
+        <w:rPr>
+          <w:lang w:val="en-US"/>
+        </w:rPr>
+        <w:instrText>several</w:instrText>
+      </w:r>
+      <w:r>
+        <w:instrText xml:space="preserve"> </w:instrText>
+      </w:r>
+      <w:r>
+        <w:rPr>
+          <w:lang w:val="en-US"/>
+        </w:rPr>
+        <w:instrText>signaling</w:instrText>
+      </w:r>
+      <w:r>
+        <w:instrText xml:space="preserve"> </w:instrText>
+      </w:r>
+      <w:r>
+        <w:rPr>
+          <w:lang w:val="en-US"/>
+        </w:rPr>
+        <w:instrText>pathways</w:instrText>
+      </w:r>
+      <w:r>
+        <w:instrText xml:space="preserve">, </w:instrText>
+      </w:r>
+      <w:r>
+        <w:rPr>
+          <w:lang w:val="en-US"/>
+        </w:rPr>
+        <w:instrText>especially</w:instrText>
+      </w:r>
+      <w:r>
+        <w:instrText xml:space="preserve"> </w:instrText>
+      </w:r>
+      <w:r>
+        <w:rPr>
+          <w:lang w:val="en-US"/>
+        </w:rPr>
+        <w:instrText>PI</w:instrText>
+      </w:r>
+      <w:r>
+        <w:instrText>3</w:instrText>
+      </w:r>
+      <w:r>
+        <w:rPr>
+          <w:lang w:val="en-US"/>
+        </w:rPr>
+        <w:instrText>K</w:instrText>
+      </w:r>
+      <w:r>
+        <w:instrText>/</w:instrText>
+      </w:r>
+      <w:r>
+        <w:rPr>
+          <w:lang w:val="en-US"/>
+        </w:rPr>
+        <w:instrText>AKT</w:instrText>
+      </w:r>
+      <w:r>
+        <w:instrText xml:space="preserve"> </w:instrText>
+      </w:r>
+      <w:r>
+        <w:rPr>
+          <w:lang w:val="en-US"/>
+        </w:rPr>
+        <w:instrText>and</w:instrText>
+      </w:r>
+      <w:r>
+        <w:instrText xml:space="preserve"> </w:instrText>
+      </w:r>
+      <w:r>
+        <w:rPr>
+          <w:lang w:val="en-US"/>
+        </w:rPr>
+        <w:instrText>ATM</w:instrText>
+      </w:r>
+      <w:r>
+        <w:instrText>/</w:instrText>
+      </w:r>
+      <w:r>
+        <w:rPr>
+          <w:lang w:val="en-US"/>
+        </w:rPr>
+        <w:instrText>CHK</w:instrText>
+      </w:r>
+      <w:r>
+        <w:instrText>2/</w:instrText>
+      </w:r>
+      <w:r>
+        <w:rPr>
+          <w:lang w:val="en-US"/>
+        </w:rPr>
+        <w:instrText>p</w:instrText>
+      </w:r>
+      <w:r>
+        <w:instrText xml:space="preserve">53, </w:instrText>
+      </w:r>
+      <w:r>
+        <w:rPr>
+          <w:lang w:val="en-US"/>
+        </w:rPr>
+        <w:instrText>have</w:instrText>
+      </w:r>
+      <w:r>
+        <w:instrText xml:space="preserve"> </w:instrText>
+      </w:r>
+      <w:r>
+        <w:rPr>
+          <w:lang w:val="en-US"/>
+        </w:rPr>
+        <w:instrText>been</w:instrText>
+      </w:r>
+      <w:r>
+        <w:instrText xml:space="preserve"> </w:instrText>
+      </w:r>
+      <w:r>
+        <w:rPr>
+          <w:lang w:val="en-US"/>
+        </w:rPr>
+        <w:instrText>linked</w:instrText>
+      </w:r>
+      <w:r>
+        <w:instrText xml:space="preserve"> </w:instrText>
+      </w:r>
+      <w:r>
+        <w:rPr>
+          <w:lang w:val="en-US"/>
+        </w:rPr>
+        <w:instrText>to</w:instrText>
+      </w:r>
+      <w:r>
+        <w:instrText xml:space="preserve"> </w:instrText>
+      </w:r>
+      <w:r>
+        <w:rPr>
+          <w:lang w:val="en-US"/>
+        </w:rPr>
+        <w:instrText>the</w:instrText>
+      </w:r>
+      <w:r>
+        <w:instrText xml:space="preserve"> </w:instrText>
+      </w:r>
+      <w:r>
+        <w:rPr>
+          <w:lang w:val="en-US"/>
+        </w:rPr>
+        <w:instrText>resistance</w:instrText>
+      </w:r>
+      <w:r>
+        <w:instrText xml:space="preserve"> </w:instrText>
+      </w:r>
+      <w:r>
+        <w:rPr>
+          <w:lang w:val="en-US"/>
+        </w:rPr>
+        <w:instrText>of</w:instrText>
+      </w:r>
+      <w:r>
+        <w:instrText xml:space="preserve"> </w:instrText>
+      </w:r>
+      <w:r>
+        <w:rPr>
+          <w:lang w:val="en-US"/>
+        </w:rPr>
+        <w:instrText>gliomas</w:instrText>
+      </w:r>
+      <w:r>
+        <w:instrText xml:space="preserve">. </w:instrText>
+      </w:r>
+      <w:r>
+        <w:rPr>
+          <w:lang w:val="en-US"/>
+        </w:rPr>
+        <w:instrText>Moreover</w:instrText>
+      </w:r>
+      <w:r>
+        <w:instrText xml:space="preserve">, </w:instrText>
+      </w:r>
+      <w:r>
+        <w:rPr>
+          <w:lang w:val="en-US"/>
+        </w:rPr>
+        <w:instrText>additional</w:instrText>
+      </w:r>
+      <w:r>
+        <w:instrText xml:space="preserve"> </w:instrText>
+      </w:r>
+      <w:r>
+        <w:rPr>
+          <w:lang w:val="en-US"/>
+        </w:rPr>
+        <w:instrText>studies</w:instrText>
+      </w:r>
+      <w:r>
+        <w:instrText xml:space="preserve"> </w:instrText>
+      </w:r>
+      <w:r>
+        <w:rPr>
+          <w:lang w:val="en-US"/>
+        </w:rPr>
+        <w:instrText>have</w:instrText>
+      </w:r>
+      <w:r>
+        <w:instrText xml:space="preserve"> </w:instrText>
+      </w:r>
+      <w:r>
+        <w:rPr>
+          <w:lang w:val="en-US"/>
+        </w:rPr>
+        <w:instrText>shown</w:instrText>
+      </w:r>
+      <w:r>
+        <w:instrText xml:space="preserve"> </w:instrText>
+      </w:r>
+      <w:r>
+        <w:rPr>
+          <w:lang w:val="en-US"/>
+        </w:rPr>
+        <w:instrText>that</w:instrText>
+      </w:r>
+      <w:r>
+        <w:instrText xml:space="preserve"> </w:instrText>
+      </w:r>
+      <w:r>
+        <w:rPr>
+          <w:lang w:val="en-US"/>
+        </w:rPr>
+        <w:instrText>these</w:instrText>
+      </w:r>
+      <w:r>
+        <w:instrText xml:space="preserve"> </w:instrText>
+      </w:r>
+      <w:r>
+        <w:rPr>
+          <w:lang w:val="en-US"/>
+        </w:rPr>
+        <w:instrText>pathways</w:instrText>
+      </w:r>
+      <w:r>
+        <w:instrText xml:space="preserve"> </w:instrText>
+      </w:r>
+      <w:r>
+        <w:rPr>
+          <w:lang w:val="en-US"/>
+        </w:rPr>
+        <w:instrText>are</w:instrText>
+      </w:r>
+      <w:r>
+        <w:instrText xml:space="preserve"> </w:instrText>
+      </w:r>
+      <w:r>
+        <w:rPr>
+          <w:lang w:val="en-US"/>
+        </w:rPr>
+        <w:instrText>significantly</w:instrText>
+      </w:r>
+      <w:r>
+        <w:instrText xml:space="preserve"> </w:instrText>
+      </w:r>
+      <w:r>
+        <w:rPr>
+          <w:lang w:val="en-US"/>
+        </w:rPr>
+        <w:instrText>regulated</w:instrText>
+      </w:r>
+      <w:r>
+        <w:instrText xml:space="preserve"> </w:instrText>
+      </w:r>
+      <w:r>
+        <w:rPr>
+          <w:lang w:val="en-US"/>
+        </w:rPr>
+        <w:instrText>by</w:instrText>
+      </w:r>
+      <w:r>
+        <w:instrText xml:space="preserve"> </w:instrText>
+      </w:r>
+      <w:r>
+        <w:rPr>
+          <w:lang w:val="en-US"/>
+        </w:rPr>
+        <w:instrText>microRNAs</w:instrText>
+      </w:r>
+      <w:r>
+        <w:instrText xml:space="preserve"> (</w:instrText>
+      </w:r>
+      <w:r>
+        <w:rPr>
+          <w:lang w:val="en-US"/>
+        </w:rPr>
+        <w:instrText>miRNAs</w:instrText>
+      </w:r>
+      <w:r>
+        <w:instrText xml:space="preserve">), </w:instrText>
+      </w:r>
+      <w:r>
+        <w:rPr>
+          <w:lang w:val="en-US"/>
+        </w:rPr>
+        <w:instrText>short</w:instrText>
+      </w:r>
+      <w:r>
+        <w:instrText xml:space="preserve"> </w:instrText>
+      </w:r>
+      <w:r>
+        <w:rPr>
+          <w:lang w:val="en-US"/>
+        </w:rPr>
+        <w:instrText>endogenous</w:instrText>
+      </w:r>
+      <w:r>
+        <w:instrText xml:space="preserve"> </w:instrText>
+      </w:r>
+      <w:r>
+        <w:rPr>
+          <w:lang w:val="en-US"/>
+        </w:rPr>
+        <w:instrText>RNA</w:instrText>
+      </w:r>
+      <w:r>
+        <w:instrText xml:space="preserve"> </w:instrText>
+      </w:r>
+      <w:r>
+        <w:rPr>
+          <w:lang w:val="en-US"/>
+        </w:rPr>
+        <w:instrText>molecules</w:instrText>
+      </w:r>
+      <w:r>
+        <w:instrText xml:space="preserve"> </w:instrText>
+      </w:r>
+      <w:r>
+        <w:rPr>
+          <w:lang w:val="en-US"/>
+        </w:rPr>
+        <w:instrText>that</w:instrText>
+      </w:r>
+      <w:r>
+        <w:instrText xml:space="preserve"> </w:instrText>
+      </w:r>
+      <w:r>
+        <w:rPr>
+          <w:lang w:val="en-US"/>
+        </w:rPr>
+        <w:instrText>modulate</w:instrText>
+      </w:r>
+      <w:r>
+        <w:instrText xml:space="preserve"> </w:instrText>
+      </w:r>
+      <w:r>
+        <w:rPr>
+          <w:lang w:val="en-US"/>
+        </w:rPr>
+        <w:instrText>gene</w:instrText>
+      </w:r>
+      <w:r>
+        <w:instrText xml:space="preserve"> </w:instrText>
+      </w:r>
+      <w:r>
+        <w:rPr>
+          <w:lang w:val="en-US"/>
+        </w:rPr>
+        <w:instrText>expression</w:instrText>
+      </w:r>
+      <w:r>
+        <w:instrText xml:space="preserve"> </w:instrText>
+      </w:r>
+      <w:r>
+        <w:rPr>
+          <w:lang w:val="en-US"/>
+        </w:rPr>
+        <w:instrText>and</w:instrText>
+      </w:r>
+      <w:r>
+        <w:instrText xml:space="preserve"> </w:instrText>
+      </w:r>
+      <w:r>
+        <w:rPr>
+          <w:lang w:val="en-US"/>
+        </w:rPr>
+        <w:instrText>control</w:instrText>
+      </w:r>
+      <w:r>
+        <w:instrText xml:space="preserve"> </w:instrText>
+      </w:r>
+      <w:r>
+        <w:rPr>
+          <w:lang w:val="en-US"/>
+        </w:rPr>
+        <w:instrText>many</w:instrText>
+      </w:r>
+      <w:r>
+        <w:instrText xml:space="preserve"> </w:instrText>
+      </w:r>
+      <w:r>
+        <w:rPr>
+          <w:lang w:val="en-US"/>
+        </w:rPr>
+        <w:instrText>biological</w:instrText>
+      </w:r>
+      <w:r>
+        <w:instrText xml:space="preserve"> </w:instrText>
+      </w:r>
+      <w:r>
+        <w:rPr>
+          <w:lang w:val="en-US"/>
+        </w:rPr>
+        <w:instrText>processes</w:instrText>
+      </w:r>
+      <w:r>
+        <w:instrText xml:space="preserve"> </w:instrText>
+      </w:r>
+      <w:r>
+        <w:rPr>
+          <w:lang w:val="en-US"/>
+        </w:rPr>
+        <w:instrText>including</w:instrText>
+      </w:r>
+      <w:r>
+        <w:instrText xml:space="preserve"> </w:instrText>
+      </w:r>
+      <w:r>
+        <w:rPr>
+          <w:lang w:val="en-US"/>
+        </w:rPr>
+        <w:instrText>apoptosis</w:instrText>
+      </w:r>
+      <w:r>
+        <w:instrText xml:space="preserve">, </w:instrText>
+      </w:r>
+      <w:r>
+        <w:rPr>
+          <w:lang w:val="en-US"/>
+        </w:rPr>
+        <w:instrText>proliferation</w:instrText>
+      </w:r>
+      <w:r>
+        <w:instrText xml:space="preserve">, </w:instrText>
+      </w:r>
+      <w:r>
+        <w:rPr>
+          <w:lang w:val="en-US"/>
+        </w:rPr>
+        <w:instrText>cell</w:instrText>
+      </w:r>
+      <w:r>
+        <w:instrText xml:space="preserve"> </w:instrText>
+      </w:r>
+      <w:r>
+        <w:rPr>
+          <w:lang w:val="en-US"/>
+        </w:rPr>
+        <w:instrText>cycle</w:instrText>
+      </w:r>
+      <w:r>
+        <w:instrText xml:space="preserve">, </w:instrText>
+      </w:r>
+      <w:r>
+        <w:rPr>
+          <w:lang w:val="en-US"/>
+        </w:rPr>
+        <w:instrText>invasivity</w:instrText>
+      </w:r>
+      <w:r>
+        <w:instrText xml:space="preserve">, </w:instrText>
+      </w:r>
+      <w:r>
+        <w:rPr>
+          <w:lang w:val="en-US"/>
+        </w:rPr>
+        <w:instrText>and</w:instrText>
+      </w:r>
+      <w:r>
+        <w:instrText xml:space="preserve"> </w:instrText>
+      </w:r>
+      <w:r>
+        <w:rPr>
+          <w:lang w:val="en-US"/>
+        </w:rPr>
+        <w:instrText>angiogenesis</w:instrText>
+      </w:r>
+      <w:r>
+        <w:instrText xml:space="preserve">. </w:instrText>
+      </w:r>
+      <w:r>
+        <w:rPr>
+          <w:lang w:val="en-US"/>
+        </w:rPr>
+        <w:instrText>MiRNAs</w:instrText>
+      </w:r>
+      <w:r>
+        <w:instrText xml:space="preserve"> </w:instrText>
+      </w:r>
+      <w:r>
+        <w:rPr>
+          <w:lang w:val="en-US"/>
+        </w:rPr>
+        <w:instrText>are</w:instrText>
+      </w:r>
+      <w:r>
+        <w:instrText xml:space="preserve"> </w:instrText>
+      </w:r>
+      <w:r>
+        <w:rPr>
+          <w:lang w:val="en-US"/>
+        </w:rPr>
+        <w:instrText>not</w:instrText>
+      </w:r>
+      <w:r>
+        <w:instrText xml:space="preserve"> </w:instrText>
+      </w:r>
+      <w:r>
+        <w:rPr>
+          <w:lang w:val="en-US"/>
+        </w:rPr>
+        <w:instrText>only</w:instrText>
+      </w:r>
+      <w:r>
+        <w:instrText xml:space="preserve"> </w:instrText>
+      </w:r>
+      <w:r>
+        <w:rPr>
+          <w:lang w:val="en-US"/>
+        </w:rPr>
+        <w:instrText>highly</w:instrText>
+      </w:r>
+      <w:r>
+        <w:instrText xml:space="preserve"> </w:instrText>
+      </w:r>
+      <w:r>
+        <w:rPr>
+          <w:lang w:val="en-US"/>
+        </w:rPr>
+        <w:instrText>deregulated</w:instrText>
+      </w:r>
+      <w:r>
+        <w:instrText xml:space="preserve"> </w:instrText>
+      </w:r>
+      <w:r>
+        <w:rPr>
+          <w:lang w:val="en-US"/>
+        </w:rPr>
+        <w:instrText>in</w:instrText>
+      </w:r>
+      <w:r>
+        <w:instrText xml:space="preserve"> </w:instrText>
+      </w:r>
+      <w:r>
+        <w:rPr>
+          <w:lang w:val="en-US"/>
+        </w:rPr>
+        <w:instrText>gliomas</w:instrText>
+      </w:r>
+      <w:r>
+        <w:instrText xml:space="preserve">, </w:instrText>
+      </w:r>
+      <w:r>
+        <w:rPr>
+          <w:lang w:val="en-US"/>
+        </w:rPr>
+        <w:instrText>their</w:instrText>
+      </w:r>
+      <w:r>
+        <w:instrText xml:space="preserve"> </w:instrText>
+      </w:r>
+      <w:r>
+        <w:rPr>
+          <w:lang w:val="en-US"/>
+        </w:rPr>
+        <w:instrText>expression</w:instrText>
+      </w:r>
+      <w:r>
+        <w:instrText xml:space="preserve"> </w:instrText>
+      </w:r>
+      <w:r>
+        <w:rPr>
+          <w:lang w:val="en-US"/>
+        </w:rPr>
+        <w:instrText>signatures</w:instrText>
+      </w:r>
+      <w:r>
+        <w:instrText xml:space="preserve"> </w:instrText>
+      </w:r>
+      <w:r>
+        <w:rPr>
+          <w:lang w:val="en-US"/>
+        </w:rPr>
+        <w:instrText>have</w:instrText>
+      </w:r>
+      <w:r>
+        <w:instrText xml:space="preserve"> </w:instrText>
+      </w:r>
+      <w:r>
+        <w:rPr>
+          <w:lang w:val="en-US"/>
+        </w:rPr>
+        <w:instrText>also</w:instrText>
+      </w:r>
+      <w:r>
+        <w:instrText xml:space="preserve"> </w:instrText>
+      </w:r>
+      <w:r>
+        <w:rPr>
+          <w:lang w:val="en-US"/>
+        </w:rPr>
+        <w:instrText>been</w:instrText>
+      </w:r>
+      <w:r>
+        <w:instrText xml:space="preserve"> </w:instrText>
+      </w:r>
+      <w:r>
+        <w:rPr>
+          <w:lang w:val="en-US"/>
+        </w:rPr>
+        <w:instrText>shown</w:instrText>
+      </w:r>
+      <w:r>
+        <w:instrText xml:space="preserve"> </w:instrText>
+      </w:r>
+      <w:r>
+        <w:rPr>
+          <w:lang w:val="en-US"/>
+        </w:rPr>
+        <w:instrText>to</w:instrText>
+      </w:r>
+      <w:r>
+        <w:instrText xml:space="preserve"> </w:instrText>
+      </w:r>
+      <w:r>
+        <w:rPr>
+          <w:lang w:val="en-US"/>
+        </w:rPr>
+        <w:instrText>predict</w:instrText>
+      </w:r>
+      <w:r>
+        <w:instrText xml:space="preserve"> </w:instrText>
+      </w:r>
+      <w:r>
+        <w:rPr>
+          <w:lang w:val="en-US"/>
+        </w:rPr>
+        <w:instrText>prognosis</w:instrText>
+      </w:r>
+      <w:r>
+        <w:instrText xml:space="preserve"> </w:instrText>
+      </w:r>
+      <w:r>
+        <w:rPr>
+          <w:lang w:val="en-US"/>
+        </w:rPr>
+        <w:instrText>and</w:instrText>
+      </w:r>
+      <w:r>
+        <w:instrText xml:space="preserve"> </w:instrText>
+      </w:r>
+      <w:r>
+        <w:rPr>
+          <w:lang w:val="en-US"/>
+        </w:rPr>
+        <w:instrText>therapy</w:instrText>
+      </w:r>
+      <w:r>
+        <w:instrText xml:space="preserve"> </w:instrText>
+      </w:r>
+      <w:r>
+        <w:rPr>
+          <w:lang w:val="en-US"/>
+        </w:rPr>
+        <w:instrText>response</w:instrText>
+      </w:r>
+      <w:r>
+        <w:instrText xml:space="preserve">. </w:instrText>
+      </w:r>
+      <w:r>
+        <w:rPr>
+          <w:lang w:val="en-US"/>
+        </w:rPr>
+        <w:instrText>Therefore</w:instrText>
+      </w:r>
+      <w:r>
+        <w:instrText xml:space="preserve">, </w:instrText>
+      </w:r>
+      <w:r>
+        <w:rPr>
+          <w:lang w:val="en-US"/>
+        </w:rPr>
+        <w:instrText>they</w:instrText>
+      </w:r>
+      <w:r>
+        <w:instrText xml:space="preserve"> </w:instrText>
+      </w:r>
+      <w:r>
+        <w:rPr>
+          <w:lang w:val="en-US"/>
+        </w:rPr>
+        <w:instrText>present</w:instrText>
+      </w:r>
+      <w:r>
+        <w:instrText xml:space="preserve"> </w:instrText>
+      </w:r>
+      <w:r>
+        <w:rPr>
+          <w:lang w:val="en-US"/>
+        </w:rPr>
+        <w:instrText>promising</w:instrText>
+      </w:r>
+      <w:r>
+        <w:instrText xml:space="preserve"> </w:instrText>
+      </w:r>
+      <w:r>
+        <w:rPr>
+          <w:lang w:val="en-US"/>
+        </w:rPr>
+        <w:instrText>biomarkers</w:instrText>
+      </w:r>
+      <w:r>
+        <w:instrText xml:space="preserve"> </w:instrText>
+      </w:r>
+      <w:r>
+        <w:rPr>
+          <w:lang w:val="en-US"/>
+        </w:rPr>
+        <w:instrText>and</w:instrText>
+      </w:r>
+      <w:r>
+        <w:instrText xml:space="preserve"> </w:instrText>
+      </w:r>
+      <w:r>
+        <w:rPr>
+          <w:lang w:val="en-US"/>
+        </w:rPr>
+        <w:instrText>therapeutic</w:instrText>
+      </w:r>
+      <w:r>
+        <w:instrText xml:space="preserve"> </w:instrText>
+      </w:r>
+      <w:r>
+        <w:rPr>
+          <w:lang w:val="en-US"/>
+        </w:rPr>
+        <w:instrText>targets</w:instrText>
+      </w:r>
+      <w:r>
+        <w:instrText xml:space="preserve"> </w:instrText>
+      </w:r>
+      <w:r>
+        <w:rPr>
+          <w:lang w:val="en-US"/>
+        </w:rPr>
+        <w:instrText>that</w:instrText>
+      </w:r>
+      <w:r>
+        <w:instrText xml:space="preserve"> </w:instrText>
+      </w:r>
+      <w:r>
+        <w:rPr>
+          <w:lang w:val="en-US"/>
+        </w:rPr>
+        <w:instrText>might</w:instrText>
+      </w:r>
+      <w:r>
+        <w:instrText xml:space="preserve"> </w:instrText>
+      </w:r>
+      <w:r>
+        <w:rPr>
+          <w:lang w:val="en-US"/>
+        </w:rPr>
+        <w:instrText>overcome</w:instrText>
+      </w:r>
+      <w:r>
+        <w:instrText xml:space="preserve"> </w:instrText>
+      </w:r>
+      <w:r>
+        <w:rPr>
+          <w:lang w:val="en-US"/>
+        </w:rPr>
+        <w:instrText>the</w:instrText>
+      </w:r>
+      <w:r>
+        <w:instrText xml:space="preserve"> </w:instrText>
+      </w:r>
+      <w:r>
+        <w:rPr>
+          <w:lang w:val="en-US"/>
+        </w:rPr>
+        <w:instrText>resistance</w:instrText>
+      </w:r>
+      <w:r>
+        <w:instrText xml:space="preserve"> </w:instrText>
+      </w:r>
+      <w:r>
+        <w:rPr>
+          <w:lang w:val="en-US"/>
+        </w:rPr>
+        <w:instrText>to</w:instrText>
+      </w:r>
+      <w:r>
+        <w:instrText xml:space="preserve"> </w:instrText>
+      </w:r>
+      <w:r>
+        <w:rPr>
+          <w:lang w:val="en-US"/>
+        </w:rPr>
+        <w:instrText>treatment</w:instrText>
+      </w:r>
+      <w:r>
+        <w:instrText xml:space="preserve"> </w:instrText>
+      </w:r>
+      <w:r>
+        <w:rPr>
+          <w:lang w:val="en-US"/>
+        </w:rPr>
+        <w:instrText>and</w:instrText>
+      </w:r>
+      <w:r>
+        <w:instrText xml:space="preserve"> </w:instrText>
+      </w:r>
+      <w:r>
+        <w:rPr>
+          <w:lang w:val="en-US"/>
+        </w:rPr>
+        <w:instrText>improve</w:instrText>
+      </w:r>
+      <w:r>
+        <w:instrText xml:space="preserve"> </w:instrText>
+      </w:r>
+      <w:r>
+        <w:rPr>
+          <w:lang w:val="en-US"/>
+        </w:rPr>
+        <w:instrText>prognosis</w:instrText>
+      </w:r>
+      <w:r>
+        <w:instrText xml:space="preserve"> </w:instrText>
+      </w:r>
+      <w:r>
+        <w:rPr>
+          <w:lang w:val="en-US"/>
+        </w:rPr>
+        <w:instrText>of</w:instrText>
+      </w:r>
+      <w:r>
+        <w:instrText xml:space="preserve"> </w:instrText>
+      </w:r>
+      <w:r>
+        <w:rPr>
+          <w:lang w:val="en-US"/>
+        </w:rPr>
+        <w:instrText>glioma</w:instrText>
+      </w:r>
+      <w:r>
+        <w:instrText xml:space="preserve"> </w:instrText>
+      </w:r>
+      <w:r>
+        <w:rPr>
+          <w:lang w:val="en-US"/>
+        </w:rPr>
+        <w:instrText>patients</w:instrText>
+      </w:r>
+      <w:r>
+        <w:instrText xml:space="preserve">. </w:instrText>
+      </w:r>
+      <w:r>
+        <w:rPr>
+          <w:lang w:val="en-US"/>
+        </w:rPr>
+        <w:instrText>In</w:instrText>
+      </w:r>
+      <w:r>
+        <w:instrText xml:space="preserve"> </w:instrText>
+      </w:r>
+      <w:r>
+        <w:rPr>
+          <w:lang w:val="en-US"/>
+        </w:rPr>
+        <w:instrText>this</w:instrText>
+      </w:r>
+      <w:r>
+        <w:instrText xml:space="preserve"> </w:instrText>
+      </w:r>
+      <w:r>
+        <w:rPr>
+          <w:lang w:val="en-US"/>
+        </w:rPr>
+        <w:instrText>review</w:instrText>
+      </w:r>
+      <w:r>
+        <w:instrText xml:space="preserve">, </w:instrText>
+      </w:r>
+      <w:r>
+        <w:rPr>
+          <w:lang w:val="en-US"/>
+        </w:rPr>
+        <w:instrText>we</w:instrText>
+      </w:r>
+      <w:r>
+        <w:instrText xml:space="preserve"> </w:instrText>
+      </w:r>
+      <w:r>
+        <w:rPr>
+          <w:lang w:val="en-US"/>
+        </w:rPr>
+        <w:instrText>summarize</w:instrText>
+      </w:r>
+      <w:r>
+        <w:instrText xml:space="preserve"> </w:instrText>
+      </w:r>
+      <w:r>
+        <w:rPr>
+          <w:lang w:val="en-US"/>
+        </w:rPr>
+        <w:instrText>the</w:instrText>
+      </w:r>
+      <w:r>
+        <w:instrText xml:space="preserve"> </w:instrText>
+      </w:r>
+      <w:r>
+        <w:rPr>
+          <w:lang w:val="en-US"/>
+        </w:rPr>
+        <w:instrText>current</w:instrText>
+      </w:r>
+      <w:r>
+        <w:instrText xml:space="preserve"> </w:instrText>
+      </w:r>
+      <w:r>
+        <w:rPr>
+          <w:lang w:val="en-US"/>
+        </w:rPr>
+        <w:instrText>knowledge</w:instrText>
+      </w:r>
+      <w:r>
+        <w:instrText xml:space="preserve"> </w:instrText>
+      </w:r>
+      <w:r>
+        <w:rPr>
+          <w:lang w:val="en-US"/>
+        </w:rPr>
+        <w:instrText>of</w:instrText>
+      </w:r>
+      <w:r>
+        <w:instrText xml:space="preserve"> </w:instrText>
+      </w:r>
+      <w:r>
+        <w:rPr>
+          <w:lang w:val="en-US"/>
+        </w:rPr>
+        <w:instrText>the</w:instrText>
+      </w:r>
+      <w:r>
+        <w:instrText xml:space="preserve"> </w:instrText>
+      </w:r>
+      <w:r>
+        <w:rPr>
+          <w:lang w:val="en-US"/>
+        </w:rPr>
+        <w:instrText>functional</w:instrText>
+      </w:r>
+      <w:r>
+        <w:instrText xml:space="preserve"> </w:instrText>
+      </w:r>
+      <w:r>
+        <w:rPr>
+          <w:lang w:val="en-US"/>
+        </w:rPr>
+        <w:instrText>role</w:instrText>
+      </w:r>
+      <w:r>
+        <w:instrText xml:space="preserve"> </w:instrText>
+      </w:r>
+      <w:r>
+        <w:rPr>
+          <w:lang w:val="en-US"/>
+        </w:rPr>
+        <w:instrText>of</w:instrText>
+      </w:r>
+      <w:r>
+        <w:instrText xml:space="preserve"> </w:instrText>
+      </w:r>
+      <w:r>
+        <w:rPr>
+          <w:lang w:val="en-US"/>
+        </w:rPr>
+        <w:instrText>miRNAs</w:instrText>
+      </w:r>
+      <w:r>
+        <w:instrText xml:space="preserve"> </w:instrText>
+      </w:r>
+      <w:r>
+        <w:rPr>
+          <w:lang w:val="en-US"/>
+        </w:rPr>
+        <w:instrText>in</w:instrText>
+      </w:r>
+      <w:r>
+        <w:instrText xml:space="preserve"> </w:instrText>
+      </w:r>
+      <w:r>
+        <w:rPr>
+          <w:lang w:val="en-US"/>
+        </w:rPr>
+        <w:instrText>gliomas</w:instrText>
+      </w:r>
+      <w:r>
+        <w:instrText xml:space="preserve"> </w:instrText>
+      </w:r>
+      <w:r>
+        <w:rPr>
+          <w:lang w:val="en-US"/>
+        </w:rPr>
+        <w:instrText>resistance</w:instrText>
+      </w:r>
+      <w:r>
+        <w:instrText xml:space="preserve"> </w:instrText>
+      </w:r>
+      <w:r>
+        <w:rPr>
+          <w:lang w:val="en-US"/>
+        </w:rPr>
+        <w:instrText>to</w:instrText>
+      </w:r>
+      <w:r>
+        <w:instrText xml:space="preserve"> </w:instrText>
+      </w:r>
+      <w:r>
+        <w:rPr>
+          <w:lang w:val="en-US"/>
+        </w:rPr>
+        <w:instrText>chemo</w:instrText>
+      </w:r>
+      <w:r>
+        <w:instrText xml:space="preserve">- </w:instrText>
+      </w:r>
+      <w:r>
+        <w:rPr>
+          <w:lang w:val="en-US"/>
+        </w:rPr>
+        <w:instrText>and</w:instrText>
+      </w:r>
+      <w:r>
+        <w:instrText xml:space="preserve"> </w:instrText>
+      </w:r>
+      <w:r>
+        <w:rPr>
+          <w:lang w:val="en-US"/>
+        </w:rPr>
+        <w:instrText>radiotherapy</w:instrText>
+      </w:r>
+      <w:r>
+        <w:instrText>.", "</w:instrText>
+      </w:r>
+      <w:r>
+        <w:rPr>
+          <w:lang w:val="en-US"/>
+        </w:rPr>
+        <w:instrText>author</w:instrText>
+      </w:r>
+      <w:r>
+        <w:instrText>" : [ { "</w:instrText>
+      </w:r>
+      <w:r>
+        <w:rPr>
+          <w:lang w:val="en-US"/>
+        </w:rPr>
+        <w:instrText>dropping</w:instrText>
+      </w:r>
+      <w:r>
+        <w:instrText>-</w:instrText>
+      </w:r>
+      <w:r>
+        <w:rPr>
+          <w:lang w:val="en-US"/>
+        </w:rPr>
+        <w:instrText>particle</w:instrText>
+      </w:r>
+      <w:r>
+        <w:instrText>" : "", "</w:instrText>
+      </w:r>
+      <w:r>
+        <w:rPr>
+          <w:lang w:val="en-US"/>
+        </w:rPr>
+        <w:instrText>family</w:instrText>
+      </w:r>
+      <w:r>
+        <w:instrText>" : "</w:instrText>
+      </w:r>
+      <w:r>
+        <w:rPr>
+          <w:lang w:val="en-US"/>
+        </w:rPr>
+        <w:instrText>Besse</w:instrText>
+      </w:r>
+      <w:r>
+        <w:instrText>", "</w:instrText>
+      </w:r>
+      <w:r>
+        <w:rPr>
+          <w:lang w:val="en-US"/>
+        </w:rPr>
+        <w:instrText>given</w:instrText>
+      </w:r>
+      <w:r>
+        <w:instrText>" : "</w:instrText>
+      </w:r>
+      <w:r>
+        <w:rPr>
+          <w:lang w:val="en-US"/>
+        </w:rPr>
+        <w:instrText>Andrej</w:instrText>
+      </w:r>
+      <w:r>
+        <w:instrText>", "</w:instrText>
+      </w:r>
+      <w:r>
+        <w:rPr>
+          <w:lang w:val="en-US"/>
+        </w:rPr>
+        <w:instrText>non</w:instrText>
+      </w:r>
+      <w:r>
+        <w:instrText>-</w:instrText>
+      </w:r>
+      <w:r>
+        <w:rPr>
+          <w:lang w:val="en-US"/>
+        </w:rPr>
+        <w:instrText>dropping</w:instrText>
+      </w:r>
+      <w:r>
+        <w:instrText>-</w:instrText>
+      </w:r>
+      <w:r>
+        <w:rPr>
+          <w:lang w:val="en-US"/>
+        </w:rPr>
+        <w:instrText>particle</w:instrText>
+      </w:r>
+      <w:r>
+        <w:instrText>" : "", "</w:instrText>
+      </w:r>
+      <w:r>
+        <w:rPr>
+          <w:lang w:val="en-US"/>
+        </w:rPr>
+        <w:instrText>parse</w:instrText>
+      </w:r>
+      <w:r>
+        <w:instrText>-</w:instrText>
+      </w:r>
+      <w:r>
+        <w:rPr>
+          <w:lang w:val="en-US"/>
+        </w:rPr>
+        <w:instrText>names</w:instrText>
+      </w:r>
+      <w:r>
+        <w:instrText xml:space="preserve">" : </w:instrText>
+      </w:r>
+      <w:r>
+        <w:rPr>
+          <w:lang w:val="en-US"/>
+        </w:rPr>
+        <w:instrText>false</w:instrText>
+      </w:r>
+      <w:r>
+        <w:instrText>, "</w:instrText>
+      </w:r>
+      <w:r>
+        <w:rPr>
+          <w:lang w:val="en-US"/>
+        </w:rPr>
+        <w:instrText>suffix</w:instrText>
+      </w:r>
+      <w:r>
+        <w:instrText>" : "" }, { "</w:instrText>
+      </w:r>
+      <w:r>
+        <w:rPr>
+          <w:lang w:val="en-US"/>
+        </w:rPr>
+        <w:instrText>dropping</w:instrText>
+      </w:r>
+      <w:r>
+        <w:instrText>-</w:instrText>
+      </w:r>
+      <w:r>
+        <w:rPr>
+          <w:lang w:val="en-US"/>
+        </w:rPr>
+        <w:instrText>particle</w:instrText>
+      </w:r>
+      <w:r>
+        <w:instrText>" : "", "</w:instrText>
+      </w:r>
+      <w:r>
+        <w:rPr>
+          <w:lang w:val="en-US"/>
+        </w:rPr>
+        <w:instrText>family</w:instrText>
+      </w:r>
+      <w:r>
+        <w:instrText>" : "</w:instrText>
+      </w:r>
+      <w:r>
+        <w:rPr>
+          <w:lang w:val="en-US"/>
+        </w:rPr>
+        <w:instrText>Sana</w:instrText>
+      </w:r>
+      <w:r>
+        <w:instrText>", "</w:instrText>
+      </w:r>
+      <w:r>
+        <w:rPr>
+          <w:lang w:val="en-US"/>
+        </w:rPr>
+        <w:instrText>given</w:instrText>
+      </w:r>
+      <w:r>
+        <w:instrText>" : "</w:instrText>
+      </w:r>
+      <w:r>
+        <w:rPr>
+          <w:lang w:val="en-US"/>
+        </w:rPr>
+        <w:instrText>Jiri</w:instrText>
+      </w:r>
+      <w:r>
+        <w:instrText>", "</w:instrText>
+      </w:r>
+      <w:r>
+        <w:rPr>
+          <w:lang w:val="en-US"/>
+        </w:rPr>
+        <w:instrText>non</w:instrText>
+      </w:r>
+      <w:r>
+        <w:instrText>-</w:instrText>
+      </w:r>
+      <w:r>
+        <w:rPr>
+          <w:lang w:val="en-US"/>
+        </w:rPr>
+        <w:instrText>dropping</w:instrText>
+      </w:r>
+      <w:r>
+        <w:instrText>-</w:instrText>
+      </w:r>
+      <w:r>
+        <w:rPr>
+          <w:lang w:val="en-US"/>
+        </w:rPr>
+        <w:instrText>particle</w:instrText>
+      </w:r>
+      <w:r>
+        <w:instrText>" : "", "</w:instrText>
+      </w:r>
+      <w:r>
+        <w:rPr>
+          <w:lang w:val="en-US"/>
+        </w:rPr>
+        <w:instrText>parse</w:instrText>
+      </w:r>
+      <w:r>
+        <w:instrText>-</w:instrText>
+      </w:r>
+      <w:r>
+        <w:rPr>
+          <w:lang w:val="en-US"/>
+        </w:rPr>
+        <w:instrText>names</w:instrText>
+      </w:r>
+      <w:r>
+        <w:instrText xml:space="preserve">" : </w:instrText>
+      </w:r>
+      <w:r>
+        <w:rPr>
+          <w:lang w:val="en-US"/>
+        </w:rPr>
+        <w:instrText>false</w:instrText>
+      </w:r>
+      <w:r>
+        <w:instrText>, "</w:instrText>
+      </w:r>
+      <w:r>
+        <w:rPr>
+          <w:lang w:val="en-US"/>
+        </w:rPr>
+        <w:instrText>suffix</w:instrText>
+      </w:r>
+      <w:r>
+        <w:instrText>" : "" }, { "</w:instrText>
+      </w:r>
+      <w:r>
+        <w:rPr>
+          <w:lang w:val="en-US"/>
+        </w:rPr>
+        <w:instrText>dropping</w:instrText>
+      </w:r>
+      <w:r>
+        <w:instrText>-</w:instrText>
+      </w:r>
+      <w:r>
+        <w:rPr>
+          <w:lang w:val="en-US"/>
+        </w:rPr>
+        <w:instrText>particle</w:instrText>
+      </w:r>
+      <w:r>
+        <w:instrText>" : "", "</w:instrText>
+      </w:r>
+      <w:r>
+        <w:rPr>
+          <w:lang w:val="en-US"/>
+        </w:rPr>
+        <w:instrText>family</w:instrText>
+      </w:r>
+      <w:r>
+        <w:instrText>" : "</w:instrText>
+      </w:r>
+      <w:r>
+        <w:rPr>
+          <w:lang w:val="en-US"/>
+        </w:rPr>
+        <w:instrText>Fadrus</w:instrText>
+      </w:r>
+      <w:r>
+        <w:instrText>", "</w:instrText>
+      </w:r>
+      <w:r>
+        <w:rPr>
+          <w:lang w:val="en-US"/>
+        </w:rPr>
+        <w:instrText>given</w:instrText>
+      </w:r>
+      <w:r>
+        <w:instrText>" : "</w:instrText>
+      </w:r>
+      <w:r>
+        <w:rPr>
+          <w:lang w:val="en-US"/>
+        </w:rPr>
+        <w:instrText>Pavel</w:instrText>
+      </w:r>
+      <w:r>
+        <w:instrText>", "</w:instrText>
+      </w:r>
+      <w:r>
+        <w:rPr>
+          <w:lang w:val="en-US"/>
+        </w:rPr>
+        <w:instrText>non</w:instrText>
+      </w:r>
+      <w:r>
+        <w:instrText>-</w:instrText>
+      </w:r>
+      <w:r>
+        <w:rPr>
+          <w:lang w:val="en-US"/>
+        </w:rPr>
+        <w:instrText>dropping</w:instrText>
+      </w:r>
+      <w:r>
+        <w:instrText>-</w:instrText>
+      </w:r>
+      <w:r>
+        <w:rPr>
+          <w:lang w:val="en-US"/>
+        </w:rPr>
+        <w:instrText>particle</w:instrText>
+      </w:r>
+      <w:r>
+        <w:instrText>" : "", "</w:instrText>
+      </w:r>
+      <w:r>
+        <w:rPr>
+          <w:lang w:val="en-US"/>
+        </w:rPr>
+        <w:instrText>parse</w:instrText>
+      </w:r>
+      <w:r>
+        <w:instrText>-</w:instrText>
+      </w:r>
+      <w:r>
+        <w:rPr>
+          <w:lang w:val="en-US"/>
+        </w:rPr>
+        <w:instrText>names</w:instrText>
+      </w:r>
+      <w:r>
+        <w:instrText xml:space="preserve">" : </w:instrText>
+      </w:r>
+      <w:r>
+        <w:rPr>
+          <w:lang w:val="en-US"/>
+        </w:rPr>
+        <w:instrText>false</w:instrText>
+      </w:r>
+      <w:r>
+        <w:instrText>, "</w:instrText>
+      </w:r>
+      <w:r>
+        <w:rPr>
+          <w:lang w:val="en-US"/>
+        </w:rPr>
+        <w:instrText>suffix</w:instrText>
+      </w:r>
+      <w:r>
+        <w:instrText>" : "" }, { "</w:instrText>
+      </w:r>
+      <w:r>
+        <w:rPr>
+          <w:lang w:val="en-US"/>
+        </w:rPr>
+        <w:instrText>dropping</w:instrText>
+      </w:r>
+      <w:r>
+        <w:instrText>-</w:instrText>
+      </w:r>
+      <w:r>
+        <w:rPr>
+          <w:lang w:val="en-US"/>
+        </w:rPr>
+        <w:instrText>particle</w:instrText>
+      </w:r>
+      <w:r>
+        <w:instrText>" : "", "</w:instrText>
+      </w:r>
+      <w:r>
+        <w:rPr>
+          <w:lang w:val="en-US"/>
+        </w:rPr>
+        <w:instrText>family</w:instrText>
+      </w:r>
+      <w:r>
+        <w:instrText>" : "</w:instrText>
+      </w:r>
+      <w:r>
+        <w:rPr>
+          <w:lang w:val="en-US"/>
+        </w:rPr>
+        <w:instrText>Slaby</w:instrText>
+      </w:r>
+      <w:r>
+        <w:instrText>", "</w:instrText>
+      </w:r>
+      <w:r>
+        <w:rPr>
+          <w:lang w:val="en-US"/>
+        </w:rPr>
+        <w:instrText>given</w:instrText>
+      </w:r>
+      <w:r>
+        <w:instrText>" : "</w:instrText>
+      </w:r>
+      <w:r>
+        <w:rPr>
+          <w:lang w:val="en-US"/>
+        </w:rPr>
+        <w:instrText>Ondrej</w:instrText>
+      </w:r>
+      <w:r>
+        <w:instrText>", "</w:instrText>
+      </w:r>
+      <w:r>
+        <w:rPr>
+          <w:lang w:val="en-US"/>
+        </w:rPr>
+        <w:instrText>non</w:instrText>
+      </w:r>
+      <w:r>
+        <w:instrText>-</w:instrText>
+      </w:r>
+      <w:r>
+        <w:rPr>
+          <w:lang w:val="en-US"/>
+        </w:rPr>
+        <w:instrText>dropping</w:instrText>
+      </w:r>
+      <w:r>
+        <w:instrText>-</w:instrText>
+      </w:r>
+      <w:r>
+        <w:rPr>
+          <w:lang w:val="en-US"/>
+        </w:rPr>
+        <w:instrText>particle</w:instrText>
+      </w:r>
+      <w:r>
+        <w:instrText>" : "", "</w:instrText>
+      </w:r>
+      <w:r>
+        <w:rPr>
+          <w:lang w:val="en-US"/>
+        </w:rPr>
+        <w:instrText>parse</w:instrText>
+      </w:r>
+      <w:r>
+        <w:instrText>-</w:instrText>
+      </w:r>
+      <w:r>
+        <w:rPr>
+          <w:lang w:val="en-US"/>
+        </w:rPr>
+        <w:instrText>names</w:instrText>
+      </w:r>
+      <w:r>
+        <w:instrText xml:space="preserve">" : </w:instrText>
+      </w:r>
+      <w:r>
+        <w:rPr>
+          <w:lang w:val="en-US"/>
+        </w:rPr>
+        <w:instrText>false</w:instrText>
+      </w:r>
+      <w:r>
+        <w:instrText>, "</w:instrText>
+      </w:r>
+      <w:r>
+        <w:rPr>
+          <w:lang w:val="en-US"/>
+        </w:rPr>
+        <w:instrText>suffix</w:instrText>
+      </w:r>
+      <w:r>
+        <w:instrText>" : "" } ], "</w:instrText>
+      </w:r>
+      <w:r>
+        <w:rPr>
+          <w:lang w:val="en-US"/>
+        </w:rPr>
+        <w:instrText>container</w:instrText>
+      </w:r>
+      <w:r>
+        <w:instrText>-</w:instrText>
+      </w:r>
+      <w:r>
+        <w:rPr>
+          <w:lang w:val="en-US"/>
+        </w:rPr>
+        <w:instrText>title</w:instrText>
+      </w:r>
+      <w:r>
+        <w:instrText>" : "</w:instrText>
+      </w:r>
+      <w:r>
+        <w:rPr>
+          <w:lang w:val="en-US"/>
+        </w:rPr>
+        <w:instrText>Tumour</w:instrText>
+      </w:r>
+      <w:r>
+        <w:instrText xml:space="preserve"> </w:instrText>
+      </w:r>
+      <w:r>
+        <w:rPr>
+          <w:lang w:val="en-US"/>
+        </w:rPr>
+        <w:instrText>biology</w:instrText>
+      </w:r>
+      <w:r>
+        <w:instrText xml:space="preserve"> : </w:instrText>
+      </w:r>
+      <w:r>
+        <w:rPr>
+          <w:lang w:val="en-US"/>
+        </w:rPr>
+        <w:instrText>the</w:instrText>
+      </w:r>
+      <w:r>
+        <w:instrText xml:space="preserve"> </w:instrText>
+      </w:r>
+      <w:r>
+        <w:rPr>
+          <w:lang w:val="en-US"/>
+        </w:rPr>
+        <w:instrText>journal</w:instrText>
+      </w:r>
+      <w:r>
+        <w:instrText xml:space="preserve"> </w:instrText>
+      </w:r>
+      <w:r>
+        <w:rPr>
+          <w:lang w:val="en-US"/>
+        </w:rPr>
+        <w:instrText>of</w:instrText>
+      </w:r>
+      <w:r>
+        <w:instrText xml:space="preserve"> </w:instrText>
+      </w:r>
+      <w:r>
+        <w:rPr>
+          <w:lang w:val="en-US"/>
+        </w:rPr>
+        <w:instrText>the</w:instrText>
+      </w:r>
+      <w:r>
+        <w:instrText xml:space="preserve"> </w:instrText>
+      </w:r>
+      <w:r>
+        <w:rPr>
+          <w:lang w:val="en-US"/>
+        </w:rPr>
+        <w:instrText>International</w:instrText>
+      </w:r>
+      <w:r>
+        <w:instrText xml:space="preserve"> </w:instrText>
+      </w:r>
+      <w:r>
+        <w:rPr>
+          <w:lang w:val="en-US"/>
+        </w:rPr>
+        <w:instrText>Society</w:instrText>
+      </w:r>
+      <w:r>
+        <w:instrText xml:space="preserve"> </w:instrText>
+      </w:r>
+      <w:r>
+        <w:rPr>
+          <w:lang w:val="en-US"/>
+        </w:rPr>
+        <w:instrText>for</w:instrText>
+      </w:r>
+      <w:r>
+        <w:instrText xml:space="preserve"> </w:instrText>
+      </w:r>
+      <w:r>
+        <w:rPr>
+          <w:lang w:val="en-US"/>
+        </w:rPr>
+        <w:instrText>Oncodevelopmental</w:instrText>
+      </w:r>
+      <w:r>
+        <w:instrText xml:space="preserve"> </w:instrText>
+      </w:r>
+      <w:r>
+        <w:rPr>
+          <w:lang w:val="en-US"/>
+        </w:rPr>
+        <w:instrText>Biology</w:instrText>
+      </w:r>
+      <w:r>
+        <w:instrText xml:space="preserve"> </w:instrText>
+      </w:r>
+      <w:r>
+        <w:rPr>
+          <w:lang w:val="en-US"/>
+        </w:rPr>
+        <w:instrText>and</w:instrText>
+      </w:r>
+      <w:r>
+        <w:instrText xml:space="preserve"> </w:instrText>
+      </w:r>
+      <w:r>
+        <w:rPr>
+          <w:lang w:val="en-US"/>
+        </w:rPr>
+        <w:instrText>Medicine</w:instrText>
+      </w:r>
+      <w:r>
+        <w:instrText>", "</w:instrText>
+      </w:r>
+      <w:r>
+        <w:rPr>
+          <w:lang w:val="en-US"/>
+        </w:rPr>
+        <w:instrText>id</w:instrText>
+      </w:r>
+      <w:r>
+        <w:instrText>" : "</w:instrText>
+      </w:r>
+      <w:r>
+        <w:rPr>
+          <w:lang w:val="en-US"/>
+        </w:rPr>
+        <w:instrText>ITEM</w:instrText>
+      </w:r>
+      <w:r>
+        <w:instrText>-1", "</w:instrText>
+      </w:r>
+      <w:r>
+        <w:rPr>
+          <w:lang w:val="en-US"/>
+        </w:rPr>
+        <w:instrText>issued</w:instrText>
+      </w:r>
+      <w:r>
+        <w:instrText>" : { "</w:instrText>
+      </w:r>
+      <w:r>
+        <w:rPr>
+          <w:lang w:val="en-US"/>
+        </w:rPr>
+        <w:instrText>date</w:instrText>
+      </w:r>
+      <w:r>
+        <w:instrText>-</w:instrText>
+      </w:r>
+      <w:r>
+        <w:rPr>
+          <w:lang w:val="en-US"/>
+        </w:rPr>
+        <w:instrText>parts</w:instrText>
+      </w:r>
+      <w:r>
+        <w:instrText>" : [ [ "2013", "4", "9" ] ] }, "</w:instrText>
+      </w:r>
+      <w:r>
+        <w:rPr>
+          <w:lang w:val="en-US"/>
+        </w:rPr>
+        <w:instrText>title</w:instrText>
+      </w:r>
+      <w:r>
+        <w:instrText>" : "</w:instrText>
+      </w:r>
+      <w:r>
+        <w:rPr>
+          <w:lang w:val="en-US"/>
+        </w:rPr>
+        <w:instrText>MicroRNAs</w:instrText>
+      </w:r>
+      <w:r>
+        <w:instrText xml:space="preserve"> </w:instrText>
+      </w:r>
+      <w:r>
+        <w:rPr>
+          <w:lang w:val="en-US"/>
+        </w:rPr>
+        <w:instrText>involved</w:instrText>
+      </w:r>
+      <w:r>
+        <w:instrText xml:space="preserve"> </w:instrText>
+      </w:r>
+      <w:r>
+        <w:rPr>
+          <w:lang w:val="en-US"/>
+        </w:rPr>
+        <w:instrText>in</w:instrText>
+      </w:r>
+      <w:r>
+        <w:instrText xml:space="preserve"> </w:instrText>
+      </w:r>
+      <w:r>
+        <w:rPr>
+          <w:lang w:val="en-US"/>
+        </w:rPr>
+        <w:instrText>chemo</w:instrText>
+      </w:r>
+      <w:r>
+        <w:instrText xml:space="preserve">- </w:instrText>
+      </w:r>
+      <w:r>
+        <w:rPr>
+          <w:lang w:val="en-US"/>
+        </w:rPr>
+        <w:instrText>and</w:instrText>
+      </w:r>
+      <w:r>
+        <w:instrText xml:space="preserve"> </w:instrText>
+      </w:r>
+      <w:r>
+        <w:rPr>
+          <w:lang w:val="en-US"/>
+        </w:rPr>
+        <w:instrText>radioresistance</w:instrText>
+      </w:r>
+      <w:r>
+        <w:instrText xml:space="preserve"> </w:instrText>
+      </w:r>
+      <w:r>
+        <w:rPr>
+          <w:lang w:val="en-US"/>
+        </w:rPr>
+        <w:instrText>of</w:instrText>
+      </w:r>
+      <w:r>
+        <w:instrText xml:space="preserve"> </w:instrText>
+      </w:r>
+      <w:r>
+        <w:rPr>
+          <w:lang w:val="en-US"/>
+        </w:rPr>
+        <w:instrText>high</w:instrText>
+      </w:r>
+      <w:r>
+        <w:instrText>-</w:instrText>
+      </w:r>
+      <w:r>
+        <w:rPr>
+          <w:lang w:val="en-US"/>
+        </w:rPr>
+        <w:instrText>grade</w:instrText>
+      </w:r>
+      <w:r>
+        <w:instrText xml:space="preserve"> </w:instrText>
+      </w:r>
+      <w:r>
+        <w:rPr>
+          <w:lang w:val="en-US"/>
+        </w:rPr>
+        <w:instrText>gliomas</w:instrText>
+      </w:r>
+      <w:r>
+        <w:instrText>.", "</w:instrText>
+      </w:r>
+      <w:r>
+        <w:rPr>
+          <w:lang w:val="en-US"/>
+        </w:rPr>
+        <w:instrText>type</w:instrText>
+      </w:r>
+      <w:r>
+        <w:instrText>" : "</w:instrText>
+      </w:r>
+      <w:r>
+        <w:rPr>
+          <w:lang w:val="en-US"/>
+        </w:rPr>
+        <w:instrText>article</w:instrText>
+      </w:r>
+      <w:r>
+        <w:instrText>-</w:instrText>
+      </w:r>
+      <w:r>
+        <w:rPr>
+          <w:lang w:val="en-US"/>
+        </w:rPr>
+        <w:instrText>journal</w:instrText>
+      </w:r>
+      <w:r>
+        <w:instrText>" }, "</w:instrText>
+      </w:r>
+      <w:r>
+        <w:rPr>
+          <w:lang w:val="en-US"/>
+        </w:rPr>
+        <w:instrText>uris</w:instrText>
+      </w:r>
+      <w:r>
+        <w:instrText>" : [ "</w:instrText>
+      </w:r>
+      <w:r>
+        <w:rPr>
+          <w:lang w:val="en-US"/>
+        </w:rPr>
+        <w:instrText>http</w:instrText>
+      </w:r>
+      <w:r>
+        <w:instrText>://</w:instrText>
+      </w:r>
+      <w:r>
+        <w:rPr>
+          <w:lang w:val="en-US"/>
+        </w:rPr>
+        <w:instrText>www</w:instrText>
+      </w:r>
+      <w:r>
+        <w:instrText>.</w:instrText>
+      </w:r>
+      <w:r>
+        <w:rPr>
+          <w:lang w:val="en-US"/>
+        </w:rPr>
+        <w:instrText>mendeley</w:instrText>
+      </w:r>
+      <w:r>
+        <w:instrText>.</w:instrText>
+      </w:r>
+      <w:r>
+        <w:rPr>
+          <w:lang w:val="en-US"/>
+        </w:rPr>
+        <w:instrText>com</w:instrText>
+      </w:r>
+      <w:r>
+        <w:instrText>/</w:instrText>
+      </w:r>
+      <w:r>
+        <w:rPr>
+          <w:lang w:val="en-US"/>
+        </w:rPr>
+        <w:instrText>documents</w:instrText>
+      </w:r>
+      <w:r>
+        <w:instrText>/?</w:instrText>
+      </w:r>
+      <w:r>
+        <w:rPr>
+          <w:lang w:val="en-US"/>
+        </w:rPr>
+        <w:instrText>uuid</w:instrText>
+      </w:r>
+      <w:r>
+        <w:instrText>=</w:instrText>
+      </w:r>
+      <w:r>
+        <w:rPr>
+          <w:lang w:val="en-US"/>
+        </w:rPr>
+        <w:instrText>ba</w:instrText>
+      </w:r>
+      <w:r>
+        <w:instrText>47</w:instrText>
+      </w:r>
+      <w:r>
+        <w:rPr>
+          <w:lang w:val="en-US"/>
+        </w:rPr>
+        <w:instrText>a</w:instrText>
+      </w:r>
+      <w:r>
+        <w:instrText>5</w:instrText>
+      </w:r>
+      <w:r>
+        <w:rPr>
+          <w:lang w:val="en-US"/>
+        </w:rPr>
+        <w:instrText>f</w:instrText>
+      </w:r>
+      <w:r>
+        <w:instrText>4-</w:instrText>
+      </w:r>
+      <w:r>
+        <w:rPr>
+          <w:lang w:val="en-US"/>
+        </w:rPr>
+        <w:instrText>c</w:instrText>
+      </w:r>
+      <w:r>
+        <w:instrText>553-4</w:instrText>
+      </w:r>
+      <w:r>
+        <w:rPr>
+          <w:lang w:val="en-US"/>
+        </w:rPr>
+        <w:instrText>ec</w:instrText>
+      </w:r>
+      <w:r>
+        <w:instrText>7-90</w:instrText>
+      </w:r>
+      <w:r>
+        <w:rPr>
+          <w:lang w:val="en-US"/>
+        </w:rPr>
+        <w:instrText>be</w:instrText>
+      </w:r>
+      <w:r>
+        <w:instrText>-</w:instrText>
+      </w:r>
+      <w:r>
+        <w:rPr>
+          <w:lang w:val="en-US"/>
+        </w:rPr>
+        <w:instrText>d</w:instrText>
+      </w:r>
+      <w:r>
+        <w:instrText>88299</w:instrText>
+      </w:r>
+      <w:r>
+        <w:rPr>
+          <w:lang w:val="en-US"/>
+        </w:rPr>
+        <w:instrText>a</w:instrText>
+      </w:r>
+      <w:r>
+        <w:instrText>37224" ] } ], "</w:instrText>
+      </w:r>
+      <w:r>
+        <w:rPr>
+          <w:lang w:val="en-US"/>
+        </w:rPr>
+        <w:instrText>mendeley</w:instrText>
+      </w:r>
+      <w:r>
+        <w:instrText>" : { "</w:instrText>
+      </w:r>
+      <w:r>
+        <w:rPr>
+          <w:lang w:val="en-US"/>
+        </w:rPr>
+        <w:instrText>previouslyFormattedCitation</w:instrText>
+      </w:r>
+      <w:r>
+        <w:instrText>" : "(</w:instrText>
+      </w:r>
+      <w:r>
+        <w:rPr>
+          <w:lang w:val="en-US"/>
+        </w:rPr>
+        <w:instrText>Besse</w:instrText>
+      </w:r>
+      <w:r>
+        <w:instrText xml:space="preserve"> </w:instrText>
+      </w:r>
+      <w:r>
+        <w:rPr>
+          <w:lang w:val="en-US"/>
+        </w:rPr>
+        <w:instrText>et</w:instrText>
+      </w:r>
+      <w:r>
+        <w:instrText xml:space="preserve"> </w:instrText>
+      </w:r>
+      <w:r>
+        <w:rPr>
+          <w:lang w:val="en-US"/>
+        </w:rPr>
+        <w:instrText>al</w:instrText>
+      </w:r>
+      <w:r>
+        <w:instrText>., 2013)" }, "</w:instrText>
+      </w:r>
+      <w:r>
+        <w:rPr>
+          <w:lang w:val="en-US"/>
+        </w:rPr>
+        <w:instrText>properties</w:instrText>
+      </w:r>
+      <w:r>
+        <w:instrText>" : { "</w:instrText>
+      </w:r>
+      <w:r>
+        <w:rPr>
+          <w:lang w:val="en-US"/>
+        </w:rPr>
+        <w:instrText>noteIndex</w:instrText>
+      </w:r>
+      <w:r>
+        <w:instrText>" : 0 }, "</w:instrText>
+      </w:r>
+      <w:r>
+        <w:rPr>
+          <w:lang w:val="en-US"/>
+        </w:rPr>
+        <w:instrText>schema</w:instrText>
+      </w:r>
+      <w:r>
+        <w:instrText>" : "</w:instrText>
+      </w:r>
+      <w:r>
+        <w:rPr>
+          <w:lang w:val="en-US"/>
+        </w:rPr>
+        <w:instrText>https</w:instrText>
+      </w:r>
+      <w:r>
+        <w:instrText>://</w:instrText>
+      </w:r>
+      <w:r>
+        <w:rPr>
+          <w:lang w:val="en-US"/>
+        </w:rPr>
+        <w:instrText>github</w:instrText>
+      </w:r>
+      <w:r>
+        <w:instrText>.</w:instrText>
+      </w:r>
+      <w:r>
+        <w:rPr>
+          <w:lang w:val="en-US"/>
+        </w:rPr>
+        <w:instrText>com</w:instrText>
+      </w:r>
+      <w:r>
+        <w:instrText>/</w:instrText>
+      </w:r>
+      <w:r>
+        <w:rPr>
+          <w:lang w:val="en-US"/>
+        </w:rPr>
+        <w:instrText>citation</w:instrText>
+      </w:r>
+      <w:r>
+        <w:instrText>-</w:instrText>
+      </w:r>
+      <w:r>
+        <w:rPr>
+          <w:lang w:val="en-US"/>
+        </w:rPr>
+        <w:instrText>style</w:instrText>
+      </w:r>
+      <w:r>
+        <w:instrText>-</w:instrText>
+      </w:r>
+      <w:r>
+        <w:rPr>
+          <w:lang w:val="en-US"/>
+        </w:rPr>
+        <w:instrText>language</w:instrText>
+      </w:r>
+      <w:r>
+        <w:instrText>/</w:instrText>
+      </w:r>
+      <w:r>
+        <w:rPr>
+          <w:lang w:val="en-US"/>
+        </w:rPr>
+        <w:instrText>schema</w:instrText>
+      </w:r>
+      <w:r>
+        <w:instrText>/</w:instrText>
+      </w:r>
+      <w:r>
+        <w:rPr>
+          <w:lang w:val="en-US"/>
+        </w:rPr>
+        <w:instrText>raw</w:instrText>
+      </w:r>
+      <w:r>
+        <w:instrText>/</w:instrText>
+      </w:r>
+      <w:r>
+        <w:rPr>
+          <w:lang w:val="en-US"/>
+        </w:rPr>
+        <w:instrText>master</w:instrText>
+      </w:r>
+      <w:r>
+        <w:instrText>/</w:instrText>
+      </w:r>
+      <w:r>
+        <w:rPr>
+          <w:lang w:val="en-US"/>
+        </w:rPr>
+        <w:instrText>csl</w:instrText>
+      </w:r>
+      <w:r>
+        <w:instrText>-</w:instrText>
+      </w:r>
+      <w:r>
+        <w:rPr>
+          <w:lang w:val="en-US"/>
+        </w:rPr>
+        <w:instrText>citation</w:instrText>
+      </w:r>
+      <w:r>
+        <w:instrText>.</w:instrText>
+      </w:r>
+      <w:r>
+        <w:rPr>
+          <w:lang w:val="en-US"/>
+        </w:rPr>
+        <w:instrText>json</w:instrText>
+      </w:r>
+      <w:r>
+        <w:instrText>" }</w:instrText>
+      </w:r>
+      <w:r>
+        <w:rPr>
+          <w:lang w:val="en-US"/>
+        </w:rPr>
         <w:fldChar w:fldCharType="separate"/>
       </w:r>
       <w:r>
         <w:rPr>
           <w:noProof/>
         </w:rPr>
-        <w:t>(Besse et al., 2013)</w:t>
-      </w:r>
-      <w:r>
+        <w:t>(</w:t>
+      </w:r>
+      <w:r>
+        <w:rPr>
+          <w:noProof/>
+          <w:lang w:val="en-US"/>
+        </w:rPr>
+        <w:t>Besse</w:t>
+      </w:r>
+      <w:r>
+        <w:rPr>
+          <w:noProof/>
+        </w:rPr>
+        <w:t xml:space="preserve"> </w:t>
+      </w:r>
+      <w:r>
+        <w:rPr>
+          <w:noProof/>
+          <w:lang w:val="en-US"/>
+        </w:rPr>
+        <w:t>et</w:t>
+      </w:r>
+      <w:r>
+        <w:rPr>
+          <w:noProof/>
+        </w:rPr>
+        <w:t xml:space="preserve"> </w:t>
+      </w:r>
+      <w:r>
+        <w:rPr>
+          <w:noProof/>
+          <w:lang w:val="en-US"/>
+        </w:rPr>
+        <w:t>al</w:t>
+      </w:r>
+      <w:r>
+        <w:rPr>
+          <w:noProof/>
+        </w:rPr>
+        <w:t>., 2013)</w:t>
+      </w:r>
+      <w:r>
+        <w:rPr>
+          <w:lang w:val="en-US"/>
+        </w:rPr>
         <w:fldChar w:fldCharType="end"/>
       </w:r>
     </w:p>
@@ -155,7 +2891,7 @@
         <w:rPr>
           <w:lang w:val="uk-UA"/>
         </w:rPr>
-        <w:instrText>ADDIN CSL_CITATION { "citationItems" : [ { "id" : "ITEM-1", "itemData" : { "DOI" : "10.1038/onc.2013.160", "abstract" : "Tumor neo-vasculature is characterized by spatial coordination of endothelial cells with mural cells, which delivers oxygen and nutrients. Here, we explored a key role of the secreted glycoprotein YKL-40, a mesenchymal marker, in the interaction between endothelial cells and mesenchymal mural-like cells for tumor angiogenesis. Xenotransplantation of tumor-derived mural-like cells (GSDCs) expressing YKL-40 in mice developed extensive and stable blood vessels covered with more GSDCs than those in YKL-40 gene knockdown tumors. YKL-40 expressed by GSDCs was associated with increased interaction of neural cadherin/\u03b2-catenin/smooth muscle alpha actin; thus, mediating cell-cell adhesion and permeability. YKL-40 also induced the interaction of vascular endothelial cadherin/\u03b2-catenin/actin in endothelial cells (HMVECs). In cell co-culture systems, YKL-40 enhanced both GSDC and HMVEC contacts, restricted vascular leakage, and stabilized vascular networks. Collectively, the data inform new mechanistic insights into the cooperation of mural cells with endothelial cells induced by YKL-40 during tumor angiogenesis, and also enhance our understanding of YKL-40 in both mural and endothelial cell biology.Oncogene advance online publication, 13 May 2013; doi:10.1038/onc.2013.160.", "author" : [ { "dropping-particle" : "", "family" : "Francescone", "given" : "R", "non-dropping-particle" : "", "parse-names" : false, "suffix" : "" }, { "dropping-particle" : "", "family" : "Ngernyuang", "given" : "N", "non-dropping-particle" : "", "parse-names" : false, "suffix" : "" }, { "dropping-particle" : "", "family" : "Yan", "given" : "W", "non-dropping-particle" : "", "parse-names" : false, "suffix" : "" }, { "dropping-particle" : "", "family" : "Bentley", "given" : "B", "non-dropping-particle" : "", "parse-names" : false, "suffix" : "" }, { "dropping-particle" : "", "family" : "Shao", "given" : "R", "non-dropping-particle" : "", "parse-names" : false, "suffix" : "" } ], "container-title" : "Oncogene", "id" : "ITEM-1", "issue" : "October 2012", "issued" : { "date-parts" : [ [ "2013", "5", "13" ] ] }, "page" : "1-13", "publisher" : "Nature Publishing Group", "title" : "Tumor-derived mural-like cells coordinate with endothelial cells: role of YKL-40 in mural cell-mediated angiogenesis.", "type" : "article-journal" }, "uris" : [ "http://www.mendeley.com/documents/?uuid=3ff4d495-3455-457f-9834-a665e6180a2f" ] } ], "mendeley" : { "previouslyFormattedCitation" : "(Francescone et al., 2013)" }, "properties" : { "noteIndex" : 0 }, "schema" : "https://github.com/citation-style-language/schema/raw/master/csl-citation.json" }</w:instrText>
+        <w:instrText>ADDIN CSL_CITATION { "citationItems" : [ { "id" : "ITEM-1", "itemData" : { "DOI" : "10.1038/onc.2013.160", "abstract" : "Tumor neo-vasculature is characterized by spatial coordination of endothelial cells with mural cells, which delivers oxygen and nutrients. Here, we explored a key role of the secreted glycoprotein YKL-40, a mesenchymal marker, in the interaction between endothelial cells and mesenchymal mural-like cells for tumor angiogenesis. Xenotransplantation of tumor-derived mural-like cells (GSDCs) expressing YKL-40 in mice developed extensive and stable blood vessels covered with more GSDCs than those in YKL-40 gene knockdown tumors. YKL-40 expressed by GSDCs was associated with increased interaction of neural cadherin/\u03b2-catenin/smooth muscle alpha actin; thus, mediating cell-cell adhesion and permeability. YKL-40 also induced the interaction of vascular endothelial cadherin/\u03b2-catenin/actin in endothelial cells (HMVECs). In cell co-culture systems, YKL-40 enhanced both GSDC and HMVEC contacts, restricted vascular leakage, and stabilized vascular networks. Collectively, the data inform new mechanistic insights into the cooperation of mural cells with endothelial cells induced by YKL-40 during tumor angiogenesis, and also enhance our understanding of YKL-40 in both mural and endothelial cell biology.Oncogene advance online publication, 13 May 2013; doi:10.1038/onc.2013.160.", "author" : [ { "dropping-particle" : "", "family" : "Francescone", "given" : "R", "non-dropping-particle" : "", "parse-names" : false, "suffix" : "" }, { "dropping-particle" : "", "family" : "Ngernyuang", "given" : "N", "non-dropping-particle" : "", "parse-names" : false, "suffix" : "" }, { "dropping-particle" : "", "family" : "Yan", "given" : "W", "non-dropping-particle" : "", "parse-names" : false, "suffix" : "" }, { "dropping-particle" : "", "family" : "Bentley", "given" : "B", "non-dropping-particle" : "", "parse-names" : false, "suffix" : "" }, { "dropping-particle" : "", "family" : "Shao", "given" : "R", "non-dropping-particle" : "", "parse-names" : false, "suffix" : "" } ], "container-title" : "Oncogene", "id" : "ITEM-1", "issue" : "October 2012", "issued" : { "date-parts" : [ [ "2013", "5", "13" ] ] }, "page" : "1-13", "title" : "Tumor-derived mural-like cells coordinate with endothelial cells: role of YKL-40 in mural cell-mediated angiogenesis.", "type" : "article-journal" }, "uris" : [ "http://www.mendeley.com/documents/?uuid=3ff4d495-3455-457f-9834-a665e6180a2f" ] } ], "mendeley" : { "previouslyFormattedCitation" : "(Francescone et al., 2013)" }, "properties" : { "noteIndex" : 0 }, "schema" : "https://github.com/citation-style-language/schema/raw/master/csl-citation.json" }</w:instrText>
       </w:r>
       <w:r>
         <w:rPr>
@@ -232,6 +2968,14 @@
         </w:rPr>
         <w:fldChar w:fldCharType="end"/>
       </w:r>
+    </w:p>
+    <w:p>
+      <w:pPr>
+        <w:rPr>
+          <w:b/>
+          <w:lang w:val="en-US"/>
+        </w:rPr>
+      </w:pPr>
     </w:p>
     <w:p>
       <w:pPr>
@@ -259,7 +3003,7 @@
       <w:pPr>
         <w:pStyle w:val="NormalWeb"/>
         <w:ind w:left="640" w:hanging="640"/>
-        <w:divId w:val="2024503532"/>
+        <w:divId w:val="2114015476"/>
         <w:rPr>
           <w:noProof/>
         </w:rPr>
@@ -294,7 +3038,7 @@
       <w:pPr>
         <w:pStyle w:val="NormalWeb"/>
         <w:ind w:left="640" w:hanging="640"/>
-        <w:divId w:val="2024503532"/>
+        <w:divId w:val="2114015476"/>
         <w:rPr>
           <w:noProof/>
         </w:rPr>
@@ -317,7 +3061,7 @@
       <w:pPr>
         <w:pStyle w:val="NormalWeb"/>
         <w:ind w:left="640" w:hanging="640"/>
-        <w:divId w:val="2024503532"/>
+        <w:divId w:val="2114015476"/>
         <w:rPr>
           <w:noProof/>
         </w:rPr>
@@ -333,14 +3077,14 @@
           <w:noProof/>
         </w:rPr>
         <w:tab/>
-        <w:t xml:space="preserve">SIRT1 regulates the neurogenic potential of neural precursors in the adult subventricular zone and hippocampus. / S. Saharan, D.J. Jhaveri, P.F. Bartlett [et al.] // Journal of neuroscience research.– 2013.– Vol. 91, no. 5.– P. 642–59 </w:t>
+        <w:t xml:space="preserve">Saharan S. SIRT1 regulates the neurogenic potential of neural precursors in the adult subventricular zone and hippocampus. / S. Saharan, D.J. Jhaveri, P.F. Bartlett // Journal of neuroscience research.– 2013.– Vol. 91, no. 5.– P. 642–59 </w:t>
       </w:r>
     </w:p>
     <w:p>
       <w:pPr>
         <w:pStyle w:val="NormalWeb"/>
         <w:ind w:left="640" w:hanging="640"/>
-        <w:divId w:val="2024503532"/>
+        <w:divId w:val="2114015476"/>
         <w:rPr>
           <w:noProof/>
         </w:rPr>
@@ -356,14 +3100,14 @@
           <w:noProof/>
         </w:rPr>
         <w:tab/>
-        <w:t xml:space="preserve">MicroRNAs involved in chemo- and radioresistance of high-grade gliomas / A. Besse, J. Sana, P. Fadrus [et al.] 2013 </w:t>
+        <w:t xml:space="preserve">MicroRNAs involved in chemo- and radioresistance of high-grade gliomas. / A. Besse, J. Sana, P. Fadrus [et al.] // Tumour biology : the journal of the International Society for Oncodevelopmental Biology and Medicine.– 2013 </w:t>
       </w:r>
     </w:p>
     <w:p>
       <w:pPr>
         <w:pStyle w:val="NormalWeb"/>
         <w:ind w:left="640" w:hanging="640"/>
-        <w:divId w:val="2024503532"/>
+        <w:divId w:val="2114015476"/>
         <w:rPr>
           <w:noProof/>
         </w:rPr>
@@ -379,14 +3123,14 @@
           <w:noProof/>
         </w:rPr>
         <w:tab/>
-        <w:t xml:space="preserve">Tumor-derived mural-like cells coordinate with endothelial cells: role of YKL-40 in mural cell-mediated angiogenesis. / R. Francescone et al. // Oncogene.– 2013.– no. October 2012.– P. 1–13 </w:t>
+        <w:t xml:space="preserve">Tumor-derived mural-like cells coordinate with endothelial cells: role of YKL-40 in mural cell-mediated angiogenesis. / R. Francescone, N. Ngernyuang, W. Yan [et al.] // Oncogene.– 2013.– no. October 2012.– P. 1–13 </w:t>
       </w:r>
     </w:p>
     <w:p>
       <w:pPr>
         <w:pStyle w:val="NormalWeb"/>
         <w:ind w:left="640" w:hanging="640"/>
-        <w:divId w:val="2024503532"/>
+        <w:divId w:val="2114015476"/>
         <w:rPr>
           <w:noProof/>
         </w:rPr>
@@ -409,7 +3153,7 @@
       <w:pPr>
         <w:pStyle w:val="NormalWeb"/>
         <w:ind w:left="640" w:hanging="640"/>
-        <w:divId w:val="446629762"/>
+        <w:divId w:val="759451196"/>
         <w:rPr>
           <w:lang w:val="en-US"/>
         </w:rPr>
@@ -436,79 +3180,130 @@
     </w:p>
     <w:p>
       <w:pPr>
+        <w:tabs>
+          <w:tab w:val="left" w:pos="0"/>
+          <w:tab w:val="left" w:pos="959"/>
+          <w:tab w:val="left" w:pos="1918"/>
+          <w:tab w:val="left" w:pos="2877"/>
+          <w:tab w:val="left" w:pos="3836"/>
+          <w:tab w:val="left" w:pos="4795"/>
+          <w:tab w:val="left" w:pos="5754"/>
+          <w:tab w:val="left" w:pos="6713"/>
+          <w:tab w:val="left" w:pos="7672"/>
+          <w:tab w:val="left" w:pos="8631"/>
+          <w:tab w:val="left" w:pos="9590"/>
+        </w:tabs>
+        <w:snapToGrid w:val="0"/>
+        <w:spacing w:line="340" w:lineRule="exact"/>
+        <w:jc w:val="center"/>
         <w:divId w:val="1941835298"/>
         <w:rPr>
-          <w:b/>
-          <w:lang w:val="en-US"/>
-        </w:rPr>
-      </w:pPr>
-      <w:r>
-        <w:rPr>
+          <w:rFonts w:cstheme="minorHAnsi"/>
           <w:b/>
           <w:lang w:val="uk-UA"/>
         </w:rPr>
+      </w:pPr>
+      <w:r>
+        <w:rPr>
+          <w:rFonts w:cstheme="minorHAnsi"/>
+          <w:b/>
+          <w:lang w:val="uk-UA"/>
+        </w:rPr>
         <w:lastRenderedPageBreak/>
         <w:t>Приклад оформлення</w:t>
       </w:r>
       <w:r>
         <w:rPr>
+          <w:rFonts w:cstheme="minorHAnsi"/>
           <w:b/>
-          <w:lang w:val="en-US"/>
-        </w:rPr>
-        <w:t xml:space="preserve"> (</w:t>
-      </w:r>
-      <w:r>
-        <w:rPr>
+        </w:rPr>
+        <w:t xml:space="preserve"> </w:t>
+      </w:r>
+      <w:r>
+        <w:rPr>
+          <w:rFonts w:cstheme="minorHAnsi"/>
           <w:b/>
         </w:rPr>
-        <w:t>взято</w:t>
-      </w:r>
-      <w:r>
-        <w:rPr>
+        <w:t>(</w:t>
+      </w:r>
+      <w:r>
+        <w:rPr>
+          <w:rFonts w:cstheme="minorHAnsi"/>
           <w:b/>
-          <w:lang w:val="en-US"/>
+          <w:i/>
+        </w:rPr>
+        <w:t>Бюллетень ВАК України</w:t>
+      </w:r>
+      <w:r>
+        <w:rPr>
+          <w:rFonts w:cstheme="minorHAnsi"/>
+          <w:b/>
+          <w:i/>
+          <w:lang w:val="uk-UA"/>
+        </w:rPr>
+        <w:t>, № 6, 2007</w:t>
+      </w:r>
+      <w:r>
+        <w:rPr>
+          <w:rFonts w:cstheme="minorHAnsi"/>
+          <w:b/>
+          <w:i/>
+          <w:lang w:val="en-US"/>
+        </w:rPr>
+        <w:t>,</w:t>
+      </w:r>
+      <w:r>
+        <w:rPr>
+          <w:rFonts w:cstheme="minorHAnsi"/>
+          <w:b/>
+          <w:i/>
+          <w:lang w:val="uk-UA"/>
         </w:rPr>
         <w:t xml:space="preserve"> </w:t>
       </w:r>
       <w:r>
         <w:rPr>
+          <w:rFonts w:cstheme="minorHAnsi"/>
           <w:b/>
-        </w:rPr>
-        <w:t>з</w:t>
-      </w:r>
-      <w:r>
-        <w:rPr>
+          <w:i/>
+        </w:rPr>
+        <w:t>зміни</w:t>
+      </w:r>
+      <w:r>
+        <w:rPr>
+          <w:rFonts w:cstheme="minorHAnsi"/>
           <w:b/>
-          <w:lang w:val="en-US"/>
-        </w:rPr>
-        <w:t xml:space="preserve"> </w:t>
-      </w:r>
-      <w:r>
-        <w:rPr>
+          <w:i/>
+          <w:lang w:val="uk-UA"/>
+        </w:rPr>
+        <w:t xml:space="preserve"> –</w:t>
+      </w:r>
+      <w:r>
+        <w:rPr>
+          <w:rFonts w:cstheme="minorHAnsi"/>
           <w:b/>
-        </w:rPr>
-        <w:t>правил</w:t>
-      </w:r>
-      <w:r>
-        <w:rPr>
+          <w:i/>
+        </w:rPr>
+        <w:t xml:space="preserve"> № 3, 2008</w:t>
+      </w:r>
+      <w:r>
+        <w:rPr>
+          <w:rFonts w:cstheme="minorHAnsi"/>
           <w:b/>
-          <w:lang w:val="en-US"/>
-        </w:rPr>
-        <w:t xml:space="preserve"> </w:t>
-      </w:r>
-      <w:r>
+          <w:i/>
+          <w:lang w:val="uk-UA"/>
+        </w:rPr>
+        <w:t>)</w:t>
+      </w:r>
+    </w:p>
+    <w:p>
+      <w:pPr>
+        <w:divId w:val="1941835298"/>
         <w:rPr>
           <w:b/>
-        </w:rPr>
-        <w:t>оформлення</w:t>
-      </w:r>
-      <w:r>
-        <w:rPr>
-          <w:b/>
-          <w:lang w:val="en-US"/>
-        </w:rPr>
-        <w:t>)</w:t>
-      </w:r>
+          <w:lang w:val="uk-UA"/>
+        </w:rPr>
+      </w:pPr>
     </w:p>
     <w:p>
       <w:pPr>
@@ -1280,7 +4075,7 @@
 </file>
 
 <file path=customXml/itemProps1.xml><?xml version="1.0" encoding="utf-8"?>
-<ds:datastoreItem xmlns:ds="http://schemas.openxmlformats.org/officeDocument/2006/customXml" ds:itemID="{6E473B76-CF05-4079-B17B-5F0E1E3FC8B2}">
+<ds:datastoreItem xmlns:ds="http://schemas.openxmlformats.org/officeDocument/2006/customXml" ds:itemID="{5BF1B4C2-4C8C-452E-850F-2688861F5CF5}">
   <ds:schemaRefs>
     <ds:schemaRef ds:uri="http://schemas.openxmlformats.org/officeDocument/2006/bibliography"/>
   </ds:schemaRefs>

</xml_diff>